<commit_message>
add @RequestBody 详细注解 and explain 详细解释
</commit_message>
<xml_diff>
--- a/数据库/MySQL/MYSQL explain详解.docx
+++ b/数据库/MySQL/MYSQL explain详解.docx
@@ -9,7 +9,7 @@
         <w:spacing w:line="450" w:lineRule="atLeast"/>
         <w:jc w:val="left"/>
         <w:rPr>
-          <w:rFonts w:ascii="微软雅黑" w:eastAsia="微软雅黑" w:hAnsi="微软雅黑" w:cs="宋体" w:hint="eastAsia"/>
+          <w:rFonts w:ascii="微软雅黑" w:eastAsia="微软雅黑" w:hAnsi="微软雅黑" w:cs="宋体"/>
           <w:color w:val="000000"/>
           <w:kern w:val="36"/>
           <w:sz w:val="30"/>
@@ -26,58 +26,18 @@
         </w:rPr>
         <w:t> </w:t>
       </w:r>
-      <w:bookmarkStart w:id="0" w:name="_GoBack"/>
-      <w:bookmarkEnd w:id="0"/>
-      <w:r>
-        <w:rPr>
-          <w:rFonts w:ascii="微软雅黑" w:eastAsia="微软雅黑" w:hAnsi="微软雅黑" w:cs="宋体"/>
-          <w:color w:val="000000"/>
-          <w:kern w:val="36"/>
-          <w:sz w:val="30"/>
-          <w:szCs w:val="30"/>
-        </w:rPr>
-        <w:fldChar w:fldCharType="begin"/>
-      </w:r>
-      <w:r>
-        <w:rPr>
-          <w:rFonts w:ascii="微软雅黑" w:eastAsia="微软雅黑" w:hAnsi="微软雅黑" w:cs="宋体"/>
-          <w:color w:val="000000"/>
-          <w:kern w:val="36"/>
-          <w:sz w:val="30"/>
-          <w:szCs w:val="30"/>
-        </w:rPr>
-        <w:instrText xml:space="preserve"> HYPERLINK "http://blog.csdn.net/zhuxineli/article/details/14455029" </w:instrText>
-      </w:r>
-      <w:r>
-        <w:rPr>
-          <w:rFonts w:ascii="微软雅黑" w:eastAsia="微软雅黑" w:hAnsi="微软雅黑" w:cs="宋体"/>
-          <w:color w:val="000000"/>
-          <w:kern w:val="36"/>
-          <w:sz w:val="30"/>
-          <w:szCs w:val="30"/>
-        </w:rPr>
-        <w:fldChar w:fldCharType="separate"/>
-      </w:r>
-      <w:r>
-        <w:rPr>
-          <w:rFonts w:ascii="微软雅黑" w:eastAsia="微软雅黑" w:hAnsi="微软雅黑" w:cs="宋体" w:hint="eastAsia"/>
-          <w:color w:val="000000"/>
-          <w:kern w:val="36"/>
-          <w:sz w:val="30"/>
-          <w:szCs w:val="30"/>
-        </w:rPr>
-        <w:t>MYSQL explain详解</w:t>
-      </w:r>
-      <w:r>
-        <w:rPr>
-          <w:rFonts w:ascii="微软雅黑" w:eastAsia="微软雅黑" w:hAnsi="微软雅黑" w:cs="宋体"/>
-          <w:color w:val="000000"/>
-          <w:kern w:val="36"/>
-          <w:sz w:val="30"/>
-          <w:szCs w:val="30"/>
-        </w:rPr>
-        <w:fldChar w:fldCharType="end"/>
-      </w:r>
+      <w:hyperlink r:id="rId5" w:history="1">
+        <w:r>
+          <w:rPr>
+            <w:rFonts w:ascii="微软雅黑" w:eastAsia="微软雅黑" w:hAnsi="微软雅黑" w:cs="宋体" w:hint="eastAsia"/>
+            <w:color w:val="000000"/>
+            <w:kern w:val="36"/>
+            <w:sz w:val="30"/>
+            <w:szCs w:val="30"/>
+          </w:rPr>
+          <w:t>MYSQL explain详解</w:t>
+        </w:r>
+      </w:hyperlink>
     </w:p>
     <w:p>
       <w:pPr>
@@ -86,7 +46,7 @@
         <w:spacing w:line="330" w:lineRule="atLeast"/>
         <w:jc w:val="right"/>
         <w:rPr>
-          <w:rFonts w:ascii="Arial" w:eastAsia="宋体" w:hAnsi="Arial" w:cs="Arial" w:hint="eastAsia"/>
+          <w:rFonts w:ascii="Arial" w:eastAsia="宋体" w:hAnsi="Arial" w:cs="Arial"/>
           <w:color w:val="999999"/>
           <w:kern w:val="0"/>
           <w:sz w:val="18"/>
@@ -113,7 +73,7 @@
         </w:rPr>
         <w:t> </w:t>
       </w:r>
-      <w:hyperlink r:id="rId5" w:tgtFrame="_blank" w:history="1">
+      <w:hyperlink r:id="rId6" w:tgtFrame="_blank" w:history="1">
         <w:r>
           <w:rPr>
             <w:rFonts w:ascii="Arial" w:eastAsia="宋体" w:hAnsi="Arial" w:cs="Arial"/>
@@ -135,7 +95,7 @@
           <w:t>子句用于限制哪一个行匹配下一个</w:t>
         </w:r>
       </w:hyperlink>
-      <w:hyperlink r:id="rId6" w:tgtFrame="_blank" w:history="1">
+      <w:hyperlink r:id="rId7" w:tgtFrame="_blank" w:history="1">
         <w:r>
           <w:rPr>
             <w:rFonts w:ascii="Arial" w:eastAsia="宋体" w:hAnsi="Arial" w:cs="Arial"/>
@@ -177,7 +137,7 @@
           <w:t>Using wher</w:t>
         </w:r>
       </w:hyperlink>
-      <w:hyperlink r:id="rId7" w:tgtFrame="_blank" w:history="1">
+      <w:hyperlink r:id="rId8" w:tgtFrame="_blank" w:history="1">
         <w:r>
           <w:rPr>
             <w:rFonts w:ascii="Arial" w:eastAsia="宋体" w:hAnsi="Arial" w:cs="Arial"/>
@@ -254,7 +214,7 @@
         </w:rPr>
         <w:t> </w:t>
       </w:r>
-      <w:hyperlink r:id="rId8" w:anchor="comments" w:history="1">
+      <w:hyperlink r:id="rId9" w:anchor="comments" w:history="1">
         <w:r>
           <w:rPr>
             <w:rFonts w:ascii="Arial" w:eastAsia="宋体" w:hAnsi="Arial" w:cs="Arial"/>
@@ -276,7 +236,7 @@
         </w:rPr>
         <w:t>(10) </w:t>
       </w:r>
-      <w:hyperlink r:id="rId9" w:tgtFrame="_blank" w:tooltip="收藏" w:history="1">
+      <w:hyperlink r:id="rId10" w:tgtFrame="_blank" w:tooltip="收藏" w:history="1">
         <w:r>
           <w:rPr>
             <w:rFonts w:ascii="Arial" w:eastAsia="宋体" w:hAnsi="Arial" w:cs="Arial"/>
@@ -298,7 +258,7 @@
         </w:rPr>
         <w:t> </w:t>
       </w:r>
-      <w:hyperlink r:id="rId10" w:anchor="report" w:tooltip="举报" w:history="1">
+      <w:hyperlink r:id="rId11" w:anchor="report" w:tooltip="举报" w:history="1">
         <w:r>
           <w:rPr>
             <w:rFonts w:ascii="Arial" w:eastAsia="宋体" w:hAnsi="Arial" w:cs="Arial"/>
@@ -350,7 +310,7 @@
                     </pic:cNvPicPr>
                   </pic:nvPicPr>
                   <pic:blipFill>
-                    <a:blip r:embed="rId11">
+                    <a:blip r:embed="rId12">
                       <a:extLst>
                         <a:ext uri="{28A0092B-C50C-407E-A947-70E740481C1C}">
                           <a14:useLocalDpi xmlns:a14="http://schemas.microsoft.com/office/drawing/2010/main" val="0"/>
@@ -483,7 +443,7 @@
                     </pic:cNvPicPr>
                   </pic:nvPicPr>
                   <pic:blipFill>
-                    <a:blip r:embed="rId12">
+                    <a:blip r:embed="rId13">
                       <a:extLst>
                         <a:ext uri="{28A0092B-C50C-407E-A947-70E740481C1C}">
                           <a14:useLocalDpi xmlns:a14="http://schemas.microsoft.com/office/drawing/2010/main" val="0"/>
@@ -572,7 +532,7 @@
         </w:rPr>
         <w:t>显示了</w:t>
       </w:r>
-      <w:hyperlink r:id="rId13" w:tgtFrame="_blank" w:tooltip="MySQL知识库" w:history="1">
+      <w:hyperlink r:id="rId14" w:tgtFrame="_blank" w:tooltip="MySQL知识库" w:history="1">
         <w:r>
           <w:rPr>
             <w:rFonts w:ascii="Arial" w:eastAsia="宋体" w:hAnsi="Arial" w:cs="Arial"/>
@@ -757,7 +717,7 @@
                     </pic:cNvPicPr>
                   </pic:nvPicPr>
                   <pic:blipFill>
-                    <a:blip r:embed="rId14">
+                    <a:blip r:embed="rId15">
                       <a:extLst>
                         <a:ext uri="{28A0092B-C50C-407E-A947-70E740481C1C}">
                           <a14:useLocalDpi xmlns:a14="http://schemas.microsoft.com/office/drawing/2010/main" val="0"/>
@@ -1004,7 +964,7 @@
                     </pic:cNvPicPr>
                   </pic:nvPicPr>
                   <pic:blipFill>
-                    <a:blip r:embed="rId15">
+                    <a:blip r:embed="rId16">
                       <a:extLst>
                         <a:ext uri="{28A0092B-C50C-407E-A947-70E740481C1C}">
                           <a14:useLocalDpi xmlns:a14="http://schemas.microsoft.com/office/drawing/2010/main" val="0"/>
@@ -1056,7 +1016,6 @@
           <w:kern w:val="0"/>
           <w:szCs w:val="21"/>
         </w:rPr>
-        <w:lastRenderedPageBreak/>
         <w:t>可以看到这时的</w:t>
       </w:r>
       <w:r>
@@ -1420,7 +1379,7 @@
                     </pic:cNvPicPr>
                   </pic:nvPicPr>
                   <pic:blipFill>
-                    <a:blip r:embed="rId16">
+                    <a:blip r:embed="rId17">
                       <a:extLst>
                         <a:ext uri="{28A0092B-C50C-407E-A947-70E740481C1C}">
                           <a14:useLocalDpi xmlns:a14="http://schemas.microsoft.com/office/drawing/2010/main" val="0"/>
@@ -1604,6 +1563,7 @@
           <w:kern w:val="0"/>
           <w:szCs w:val="21"/>
         </w:rPr>
+        <w:lastRenderedPageBreak/>
         <w:t>还有几个参数，这里就不说了，不重要</w:t>
       </w:r>
     </w:p>
@@ -1807,7 +1767,6 @@
           <w:kern w:val="0"/>
           <w:szCs w:val="21"/>
         </w:rPr>
-        <w:lastRenderedPageBreak/>
         <w:t>4.2 const</w:t>
       </w:r>
     </w:p>
@@ -2054,7 +2013,7 @@
                     </pic:cNvPicPr>
                   </pic:nvPicPr>
                   <pic:blipFill>
-                    <a:blip r:embed="rId17">
+                    <a:blip r:embed="rId18">
                       <a:extLst>
                         <a:ext uri="{28A0092B-C50C-407E-A947-70E740481C1C}">
                           <a14:useLocalDpi xmlns:a14="http://schemas.microsoft.com/office/drawing/2010/main" val="0"/>
@@ -2189,7 +2148,7 @@
                     </pic:cNvPicPr>
                   </pic:nvPicPr>
                   <pic:blipFill>
-                    <a:blip r:embed="rId18">
+                    <a:blip r:embed="rId19">
                       <a:extLst>
                         <a:ext uri="{28A0092B-C50C-407E-A947-70E740481C1C}">
                           <a14:useLocalDpi xmlns:a14="http://schemas.microsoft.com/office/drawing/2010/main" val="0"/>
@@ -2618,7 +2577,7 @@
                     </pic:cNvPicPr>
                   </pic:nvPicPr>
                   <pic:blipFill>
-                    <a:blip r:embed="rId19">
+                    <a:blip r:embed="rId20">
                       <a:extLst>
                         <a:ext uri="{28A0092B-C50C-407E-A947-70E740481C1C}">
                           <a14:useLocalDpi xmlns:a14="http://schemas.microsoft.com/office/drawing/2010/main" val="0"/>
@@ -2693,7 +2652,6 @@
           <w:kern w:val="0"/>
           <w:szCs w:val="21"/>
         </w:rPr>
-        <w:lastRenderedPageBreak/>
         <w:t xml:space="preserve">       4.3.1 </w:t>
       </w:r>
       <w:r>
@@ -3008,6 +2966,7 @@
           <w:kern w:val="0"/>
           <w:szCs w:val="21"/>
         </w:rPr>
+        <w:lastRenderedPageBreak/>
         <w:drawing>
           <wp:inline distT="0" distB="0" distL="0" distR="0">
             <wp:extent cx="8143875" cy="457200"/>
@@ -3026,7 +2985,7 @@
                     </pic:cNvPicPr>
                   </pic:nvPicPr>
                   <pic:blipFill>
-                    <a:blip r:embed="rId20">
+                    <a:blip r:embed="rId21">
                       <a:extLst>
                         <a:ext uri="{28A0092B-C50C-407E-A947-70E740481C1C}">
                           <a14:useLocalDpi xmlns:a14="http://schemas.microsoft.com/office/drawing/2010/main" val="0"/>
@@ -3501,7 +3460,6 @@
           <w:kern w:val="0"/>
           <w:szCs w:val="21"/>
         </w:rPr>
-        <w:lastRenderedPageBreak/>
         <w:t>explain select * from uchome_space where friendnum = 17</w:t>
       </w:r>
     </w:p>
@@ -4386,7 +4344,6 @@
           <w:kern w:val="0"/>
           <w:szCs w:val="21"/>
         </w:rPr>
-        <w:lastRenderedPageBreak/>
         <w:t xml:space="preserve">10.5 using index </w:t>
       </w:r>
       <w:r>
@@ -4419,6 +4376,7 @@
           <w:kern w:val="0"/>
           <w:szCs w:val="21"/>
         </w:rPr>
+        <w:lastRenderedPageBreak/>
         <w:t>explain select * from ucspace_uchome where uid = 1</w:t>
       </w:r>
       <w:r>
@@ -5079,19 +5037,7 @@
           <w:kern w:val="0"/>
           <w:szCs w:val="21"/>
         </w:rPr>
-        <w:t>ref     ads_id,city_id  city_id  4        const                   2838  </w:t>
-      </w:r>
-      <w:r>
-        <w:rPr>
-          <w:rFonts w:ascii="Arial" w:eastAsia="宋体" w:hAnsi="Arial" w:cs="Arial"/>
-          <w:b/>
-          <w:bCs/>
-          <w:color w:val="000000"/>
-          <w:kern w:val="0"/>
-          <w:szCs w:val="21"/>
-        </w:rPr>
-        <w:lastRenderedPageBreak/>
-        <w:t>  100.00 Using where; Using filesort</w:t>
+        <w:t>ref     ads_id,city_id  city_id  4        const                   2838    100.00 Using where; Using filesort</w:t>
       </w:r>
       <w:r>
         <w:rPr>
@@ -5169,7 +5115,7 @@
         </w:rPr>
         <w:t>表关联的</w:t>
       </w:r>
-      <w:hyperlink r:id="rId21" w:tgtFrame="_blank" w:tooltip="算法与数据结构知识库" w:history="1">
+      <w:hyperlink r:id="rId22" w:tgtFrame="_blank" w:tooltip="算法与数据结构知识库" w:history="1">
         <w:r>
           <w:rPr>
             <w:rFonts w:ascii="Arial" w:eastAsia="宋体" w:hAnsi="Arial" w:cs="Arial"/>
@@ -5420,7 +5366,7 @@
           <w:szCs w:val="21"/>
         </w:rPr>
       </w:pPr>
-      <w:hyperlink r:id="rId22" w:tgtFrame="_blank" w:history="1">
+      <w:hyperlink r:id="rId23" w:tgtFrame="_blank" w:history="1">
         <w:r>
           <w:rPr>
             <w:rFonts w:ascii="Arial" w:eastAsia="宋体" w:hAnsi="Arial" w:cs="Arial"/>
@@ -6168,7 +6114,6 @@
           <w:kern w:val="0"/>
           <w:szCs w:val="21"/>
         </w:rPr>
-        <w:lastRenderedPageBreak/>
         <w:t>类似于访问表的</w:t>
       </w:r>
       <w:r>
@@ -6282,6 +6227,7 @@
           <w:kern w:val="0"/>
           <w:szCs w:val="21"/>
         </w:rPr>
+        <w:lastRenderedPageBreak/>
         <w:t>实例讲解</w:t>
       </w:r>
     </w:p>
@@ -6421,8 +6367,4092 @@
         </w:rPr>
       </w:pPr>
     </w:p>
+    <w:p>
+      <w:pPr>
+        <w:rPr>
+          <w:rFonts w:hint="eastAsia"/>
+        </w:rPr>
+      </w:pPr>
+    </w:p>
+    <w:p>
+      <w:pPr>
+        <w:rPr>
+          <w:rFonts w:hint="eastAsia"/>
+        </w:rPr>
+      </w:pPr>
+      <w:bookmarkStart w:id="0" w:name="_GoBack"/>
+      <w:bookmarkEnd w:id="0"/>
+    </w:p>
+    <w:p>
+      <w:pPr>
+        <w:pStyle w:val="a8"/>
+      </w:pPr>
+      <w:hyperlink r:id="rId24" w:history="1">
+        <w:r>
+          <w:rPr>
+            <w:rStyle w:val="a3"/>
+            <w:rFonts w:ascii="Verdana" w:hAnsi="Verdana"/>
+            <w:b w:val="0"/>
+            <w:bCs w:val="0"/>
+            <w:color w:val="FF3366"/>
+            <w:sz w:val="21"/>
+            <w:szCs w:val="21"/>
+          </w:rPr>
+          <w:t xml:space="preserve">explain </w:t>
+        </w:r>
+        <w:r>
+          <w:rPr>
+            <w:rStyle w:val="a3"/>
+            <w:rFonts w:ascii="Verdana" w:hAnsi="Verdana"/>
+            <w:b w:val="0"/>
+            <w:bCs w:val="0"/>
+            <w:color w:val="FF3366"/>
+            <w:sz w:val="21"/>
+            <w:szCs w:val="21"/>
+          </w:rPr>
+          <w:t>执行计划详解</w:t>
+        </w:r>
+      </w:hyperlink>
+    </w:p>
+    <w:p>
+      <w:pPr>
+        <w:ind w:firstLine="420"/>
+        <w:rPr>
+          <w:rFonts w:ascii="Verdana" w:hAnsi="Verdana"/>
+          <w:color w:val="000000"/>
+          <w:szCs w:val="21"/>
+        </w:rPr>
+      </w:pPr>
+      <w:r>
+        <w:rPr>
+          <w:rFonts w:ascii="Verdana" w:hAnsi="Verdana"/>
+          <w:b/>
+          <w:bCs/>
+          <w:color w:val="FF0000"/>
+          <w:szCs w:val="21"/>
+        </w:rPr>
+        <w:t>id</w:t>
+      </w:r>
+      <w:r>
+        <w:rPr>
+          <w:rFonts w:ascii="Verdana" w:hAnsi="Verdana"/>
+          <w:b/>
+          <w:bCs/>
+          <w:color w:val="FF0000"/>
+          <w:szCs w:val="21"/>
+        </w:rPr>
+        <w:t>：</w:t>
+      </w:r>
+      <w:r>
+        <w:rPr>
+          <w:rFonts w:ascii="Verdana" w:hAnsi="Verdana"/>
+          <w:b/>
+          <w:bCs/>
+          <w:color w:val="FF0000"/>
+          <w:szCs w:val="21"/>
+        </w:rPr>
+        <w:t>id</w:t>
+      </w:r>
+      <w:r>
+        <w:rPr>
+          <w:rFonts w:ascii="Verdana" w:hAnsi="Verdana"/>
+          <w:b/>
+          <w:bCs/>
+          <w:color w:val="FF0000"/>
+          <w:szCs w:val="21"/>
+        </w:rPr>
+        <w:t>是一组数字，表示查询中执行</w:t>
+      </w:r>
+      <w:r>
+        <w:rPr>
+          <w:rFonts w:ascii="Verdana" w:hAnsi="Verdana"/>
+          <w:b/>
+          <w:bCs/>
+          <w:color w:val="FF0000"/>
+          <w:szCs w:val="21"/>
+        </w:rPr>
+        <w:t>select</w:t>
+      </w:r>
+      <w:r>
+        <w:rPr>
+          <w:rFonts w:ascii="Verdana" w:hAnsi="Verdana"/>
+          <w:b/>
+          <w:bCs/>
+          <w:color w:val="FF0000"/>
+          <w:szCs w:val="21"/>
+        </w:rPr>
+        <w:t>子句或操作表的顺序，如果</w:t>
+      </w:r>
+      <w:r>
+        <w:rPr>
+          <w:rFonts w:ascii="Verdana" w:hAnsi="Verdana"/>
+          <w:b/>
+          <w:bCs/>
+          <w:color w:val="FF0000"/>
+          <w:szCs w:val="21"/>
+        </w:rPr>
+        <w:t>id</w:t>
+      </w:r>
+      <w:r>
+        <w:rPr>
+          <w:rFonts w:ascii="Verdana" w:hAnsi="Verdana"/>
+          <w:b/>
+          <w:bCs/>
+          <w:color w:val="FF0000"/>
+          <w:szCs w:val="21"/>
+        </w:rPr>
+        <w:t>相同，则执行顺序从上至下，如果是子查询，</w:t>
+      </w:r>
+      <w:r>
+        <w:rPr>
+          <w:rFonts w:ascii="Verdana" w:hAnsi="Verdana"/>
+          <w:b/>
+          <w:bCs/>
+          <w:color w:val="FF0000"/>
+          <w:szCs w:val="21"/>
+        </w:rPr>
+        <w:t>id</w:t>
+      </w:r>
+      <w:r>
+        <w:rPr>
+          <w:rFonts w:ascii="Verdana" w:hAnsi="Verdana"/>
+          <w:b/>
+          <w:bCs/>
+          <w:color w:val="FF0000"/>
+          <w:szCs w:val="21"/>
+        </w:rPr>
+        <w:t>的序号会递增，</w:t>
+      </w:r>
+      <w:r>
+        <w:rPr>
+          <w:rFonts w:ascii="Verdana" w:hAnsi="Verdana"/>
+          <w:b/>
+          <w:bCs/>
+          <w:color w:val="FF0000"/>
+          <w:szCs w:val="21"/>
+        </w:rPr>
+        <w:t>id</w:t>
+      </w:r>
+      <w:r>
+        <w:rPr>
+          <w:rFonts w:ascii="Verdana" w:hAnsi="Verdana"/>
+          <w:b/>
+          <w:bCs/>
+          <w:color w:val="FF0000"/>
+          <w:szCs w:val="21"/>
+        </w:rPr>
+        <w:t>越大则优先级越高，越先会被执行。</w:t>
+      </w:r>
+    </w:p>
+    <w:p>
+      <w:pPr>
+        <w:ind w:firstLine="840"/>
+        <w:rPr>
+          <w:rFonts w:ascii="Verdana" w:hAnsi="Verdana"/>
+          <w:color w:val="000000"/>
+          <w:szCs w:val="21"/>
+        </w:rPr>
+      </w:pPr>
+      <w:r>
+        <w:rPr>
+          <w:rFonts w:ascii="Verdana" w:hAnsi="Verdana"/>
+          <w:color w:val="000000"/>
+          <w:szCs w:val="21"/>
+        </w:rPr>
+        <w:t>id</w:t>
+      </w:r>
+      <w:r>
+        <w:rPr>
+          <w:rFonts w:ascii="Verdana" w:hAnsi="Verdana"/>
+          <w:color w:val="000000"/>
+          <w:szCs w:val="21"/>
+        </w:rPr>
+        <w:t>列为</w:t>
+      </w:r>
+      <w:r>
+        <w:rPr>
+          <w:rFonts w:ascii="Verdana" w:hAnsi="Verdana"/>
+          <w:color w:val="000000"/>
+          <w:szCs w:val="21"/>
+        </w:rPr>
+        <w:t>null</w:t>
+      </w:r>
+      <w:r>
+        <w:rPr>
+          <w:rFonts w:ascii="Verdana" w:hAnsi="Verdana"/>
+          <w:color w:val="000000"/>
+          <w:szCs w:val="21"/>
+        </w:rPr>
+        <w:t>的就表是这是一个结果集，不需要使用它来进行查询。</w:t>
+      </w:r>
+    </w:p>
+    <w:p>
+      <w:pPr>
+        <w:ind w:firstLine="420"/>
+        <w:rPr>
+          <w:rFonts w:ascii="Verdana" w:hAnsi="Verdana"/>
+          <w:color w:val="000000"/>
+          <w:szCs w:val="21"/>
+        </w:rPr>
+      </w:pPr>
+      <w:r>
+        <w:rPr>
+          <w:rFonts w:ascii="Verdana" w:hAnsi="Verdana"/>
+          <w:color w:val="000000"/>
+          <w:szCs w:val="21"/>
+        </w:rPr>
+        <w:t> </w:t>
+      </w:r>
+    </w:p>
+    <w:p>
+      <w:pPr>
+        <w:ind w:firstLine="420"/>
+        <w:rPr>
+          <w:rFonts w:ascii="Verdana" w:hAnsi="Verdana"/>
+          <w:color w:val="000000"/>
+          <w:szCs w:val="21"/>
+        </w:rPr>
+      </w:pPr>
+      <w:r>
+        <w:rPr>
+          <w:rFonts w:ascii="Verdana" w:hAnsi="Verdana"/>
+          <w:b/>
+          <w:bCs/>
+          <w:color w:val="FF0000"/>
+          <w:szCs w:val="21"/>
+        </w:rPr>
+        <w:t>select_type</w:t>
+      </w:r>
+      <w:r>
+        <w:rPr>
+          <w:rFonts w:ascii="Verdana" w:hAnsi="Verdana"/>
+          <w:b/>
+          <w:bCs/>
+          <w:color w:val="FF0000"/>
+          <w:szCs w:val="21"/>
+        </w:rPr>
+        <w:t>：</w:t>
+      </w:r>
+    </w:p>
+    <w:p>
+      <w:pPr>
+        <w:ind w:firstLine="840"/>
+        <w:rPr>
+          <w:rFonts w:ascii="Verdana" w:hAnsi="Verdana"/>
+          <w:color w:val="000000"/>
+          <w:szCs w:val="21"/>
+        </w:rPr>
+      </w:pPr>
+      <w:r>
+        <w:rPr>
+          <w:rFonts w:ascii="Verdana" w:hAnsi="Verdana"/>
+          <w:b/>
+          <w:bCs/>
+          <w:color w:val="0070C0"/>
+          <w:szCs w:val="21"/>
+        </w:rPr>
+        <w:t>simple</w:t>
+      </w:r>
+      <w:r>
+        <w:rPr>
+          <w:rFonts w:ascii="Verdana" w:hAnsi="Verdana"/>
+          <w:b/>
+          <w:bCs/>
+          <w:color w:val="0070C0"/>
+          <w:szCs w:val="21"/>
+        </w:rPr>
+        <w:t>：表示不需要</w:t>
+      </w:r>
+      <w:r>
+        <w:rPr>
+          <w:rFonts w:ascii="Verdana" w:hAnsi="Verdana"/>
+          <w:b/>
+          <w:bCs/>
+          <w:color w:val="0070C0"/>
+          <w:szCs w:val="21"/>
+        </w:rPr>
+        <w:t>union</w:t>
+      </w:r>
+      <w:r>
+        <w:rPr>
+          <w:rFonts w:ascii="Verdana" w:hAnsi="Verdana"/>
+          <w:b/>
+          <w:bCs/>
+          <w:color w:val="0070C0"/>
+          <w:szCs w:val="21"/>
+        </w:rPr>
+        <w:t>操作或者不包含子查询的简单</w:t>
+      </w:r>
+      <w:r>
+        <w:rPr>
+          <w:rFonts w:ascii="Verdana" w:hAnsi="Verdana"/>
+          <w:b/>
+          <w:bCs/>
+          <w:color w:val="0070C0"/>
+          <w:szCs w:val="21"/>
+        </w:rPr>
+        <w:t>select</w:t>
+      </w:r>
+      <w:r>
+        <w:rPr>
+          <w:rFonts w:ascii="Verdana" w:hAnsi="Verdana"/>
+          <w:b/>
+          <w:bCs/>
+          <w:color w:val="0070C0"/>
+          <w:szCs w:val="21"/>
+        </w:rPr>
+        <w:t>查询。有连接查询时，外层的查询为</w:t>
+      </w:r>
+      <w:r>
+        <w:rPr>
+          <w:rFonts w:ascii="Verdana" w:hAnsi="Verdana"/>
+          <w:b/>
+          <w:bCs/>
+          <w:color w:val="0070C0"/>
+          <w:szCs w:val="21"/>
+        </w:rPr>
+        <w:t>simple</w:t>
+      </w:r>
+      <w:r>
+        <w:rPr>
+          <w:rFonts w:ascii="Verdana" w:hAnsi="Verdana"/>
+          <w:b/>
+          <w:bCs/>
+          <w:color w:val="0070C0"/>
+          <w:szCs w:val="21"/>
+        </w:rPr>
+        <w:t>，且只有一个。</w:t>
+      </w:r>
+    </w:p>
+    <w:p>
+      <w:pPr>
+        <w:ind w:firstLine="840"/>
+        <w:rPr>
+          <w:rFonts w:ascii="Verdana" w:hAnsi="Verdana"/>
+          <w:color w:val="000000"/>
+          <w:szCs w:val="21"/>
+        </w:rPr>
+      </w:pPr>
+      <w:r>
+        <w:rPr>
+          <w:rFonts w:ascii="Verdana" w:hAnsi="Verdana"/>
+          <w:b/>
+          <w:bCs/>
+          <w:color w:val="0070C0"/>
+          <w:szCs w:val="21"/>
+        </w:rPr>
+        <w:t>primary</w:t>
+      </w:r>
+      <w:r>
+        <w:rPr>
+          <w:rFonts w:ascii="Verdana" w:hAnsi="Verdana"/>
+          <w:b/>
+          <w:bCs/>
+          <w:color w:val="0070C0"/>
+          <w:szCs w:val="21"/>
+        </w:rPr>
+        <w:t>：一个需要</w:t>
+      </w:r>
+      <w:r>
+        <w:rPr>
+          <w:rFonts w:ascii="Verdana" w:hAnsi="Verdana"/>
+          <w:b/>
+          <w:bCs/>
+          <w:color w:val="0070C0"/>
+          <w:szCs w:val="21"/>
+        </w:rPr>
+        <w:t>union</w:t>
+      </w:r>
+      <w:r>
+        <w:rPr>
+          <w:rFonts w:ascii="Verdana" w:hAnsi="Verdana"/>
+          <w:b/>
+          <w:bCs/>
+          <w:color w:val="0070C0"/>
+          <w:szCs w:val="21"/>
+        </w:rPr>
+        <w:t>操作或者含有子查询的</w:t>
+      </w:r>
+      <w:r>
+        <w:rPr>
+          <w:rFonts w:ascii="Verdana" w:hAnsi="Verdana"/>
+          <w:b/>
+          <w:bCs/>
+          <w:color w:val="0070C0"/>
+          <w:szCs w:val="21"/>
+        </w:rPr>
+        <w:t>select</w:t>
+      </w:r>
+      <w:r>
+        <w:rPr>
+          <w:rFonts w:ascii="Verdana" w:hAnsi="Verdana"/>
+          <w:b/>
+          <w:bCs/>
+          <w:color w:val="0070C0"/>
+          <w:szCs w:val="21"/>
+        </w:rPr>
+        <w:t>，位于最外层的单位查询的</w:t>
+      </w:r>
+      <w:r>
+        <w:rPr>
+          <w:rFonts w:ascii="Verdana" w:hAnsi="Verdana"/>
+          <w:b/>
+          <w:bCs/>
+          <w:color w:val="0070C0"/>
+          <w:szCs w:val="21"/>
+        </w:rPr>
+        <w:t>select_type</w:t>
+      </w:r>
+      <w:r>
+        <w:rPr>
+          <w:rFonts w:ascii="Verdana" w:hAnsi="Verdana"/>
+          <w:b/>
+          <w:bCs/>
+          <w:color w:val="0070C0"/>
+          <w:szCs w:val="21"/>
+        </w:rPr>
+        <w:t>即为</w:t>
+      </w:r>
+      <w:r>
+        <w:rPr>
+          <w:rFonts w:ascii="Verdana" w:hAnsi="Verdana"/>
+          <w:b/>
+          <w:bCs/>
+          <w:color w:val="0070C0"/>
+          <w:szCs w:val="21"/>
+        </w:rPr>
+        <w:t>primary</w:t>
+      </w:r>
+      <w:r>
+        <w:rPr>
+          <w:rFonts w:ascii="Verdana" w:hAnsi="Verdana"/>
+          <w:b/>
+          <w:bCs/>
+          <w:color w:val="0070C0"/>
+          <w:szCs w:val="21"/>
+        </w:rPr>
+        <w:t>。且只有一个。</w:t>
+      </w:r>
+    </w:p>
+    <w:p>
+      <w:pPr>
+        <w:ind w:firstLine="840"/>
+        <w:rPr>
+          <w:rFonts w:ascii="Verdana" w:hAnsi="Verdana"/>
+          <w:color w:val="000000"/>
+          <w:szCs w:val="21"/>
+        </w:rPr>
+      </w:pPr>
+      <w:r>
+        <w:rPr>
+          <w:rFonts w:ascii="Verdana" w:hAnsi="Verdana"/>
+          <w:b/>
+          <w:bCs/>
+          <w:color w:val="0070C0"/>
+          <w:szCs w:val="21"/>
+        </w:rPr>
+        <w:t>subquery</w:t>
+      </w:r>
+      <w:r>
+        <w:rPr>
+          <w:rFonts w:ascii="Verdana" w:hAnsi="Verdana"/>
+          <w:b/>
+          <w:bCs/>
+          <w:color w:val="0070C0"/>
+          <w:szCs w:val="21"/>
+        </w:rPr>
+        <w:t>：除了</w:t>
+      </w:r>
+      <w:r>
+        <w:rPr>
+          <w:rFonts w:ascii="Verdana" w:hAnsi="Verdana"/>
+          <w:b/>
+          <w:bCs/>
+          <w:color w:val="0070C0"/>
+          <w:szCs w:val="21"/>
+        </w:rPr>
+        <w:t>from</w:t>
+      </w:r>
+      <w:r>
+        <w:rPr>
+          <w:rFonts w:ascii="Verdana" w:hAnsi="Verdana"/>
+          <w:b/>
+          <w:bCs/>
+          <w:color w:val="0070C0"/>
+          <w:szCs w:val="21"/>
+        </w:rPr>
+        <w:t>字句中包含的子查询外，其他地方出现的子查询都可能是</w:t>
+      </w:r>
+      <w:r>
+        <w:rPr>
+          <w:rFonts w:ascii="Verdana" w:hAnsi="Verdana"/>
+          <w:b/>
+          <w:bCs/>
+          <w:color w:val="0070C0"/>
+          <w:szCs w:val="21"/>
+        </w:rPr>
+        <w:t>subquery</w:t>
+      </w:r>
+    </w:p>
+    <w:p>
+      <w:pPr>
+        <w:ind w:firstLine="840"/>
+        <w:rPr>
+          <w:rFonts w:ascii="Verdana" w:hAnsi="Verdana"/>
+          <w:color w:val="000000"/>
+          <w:szCs w:val="21"/>
+        </w:rPr>
+      </w:pPr>
+      <w:r>
+        <w:rPr>
+          <w:rFonts w:ascii="Verdana" w:hAnsi="Verdana"/>
+          <w:b/>
+          <w:bCs/>
+          <w:color w:val="0070C0"/>
+          <w:szCs w:val="21"/>
+        </w:rPr>
+        <w:t>dependent subquery</w:t>
+      </w:r>
+      <w:r>
+        <w:rPr>
+          <w:rFonts w:ascii="Verdana" w:hAnsi="Verdana"/>
+          <w:b/>
+          <w:bCs/>
+          <w:color w:val="0070C0"/>
+          <w:szCs w:val="21"/>
+        </w:rPr>
+        <w:t>：与</w:t>
+      </w:r>
+      <w:r>
+        <w:rPr>
+          <w:rFonts w:ascii="Verdana" w:hAnsi="Verdana"/>
+          <w:b/>
+          <w:bCs/>
+          <w:color w:val="0070C0"/>
+          <w:szCs w:val="21"/>
+        </w:rPr>
+        <w:t>dependent union</w:t>
+      </w:r>
+      <w:r>
+        <w:rPr>
+          <w:rFonts w:ascii="Verdana" w:hAnsi="Verdana"/>
+          <w:b/>
+          <w:bCs/>
+          <w:color w:val="0070C0"/>
+          <w:szCs w:val="21"/>
+        </w:rPr>
+        <w:t>类似，表示这个</w:t>
+      </w:r>
+      <w:r>
+        <w:rPr>
+          <w:rFonts w:ascii="Verdana" w:hAnsi="Verdana"/>
+          <w:b/>
+          <w:bCs/>
+          <w:color w:val="0070C0"/>
+          <w:szCs w:val="21"/>
+        </w:rPr>
+        <w:t>subquery</w:t>
+      </w:r>
+      <w:r>
+        <w:rPr>
+          <w:rFonts w:ascii="Verdana" w:hAnsi="Verdana"/>
+          <w:b/>
+          <w:bCs/>
+          <w:color w:val="0070C0"/>
+          <w:szCs w:val="21"/>
+        </w:rPr>
+        <w:t>的查询要受到外部表查询的影响。</w:t>
+      </w:r>
+    </w:p>
+    <w:p>
+      <w:pPr>
+        <w:ind w:firstLine="840"/>
+        <w:rPr>
+          <w:rFonts w:ascii="Verdana" w:hAnsi="Verdana"/>
+          <w:color w:val="000000"/>
+          <w:szCs w:val="21"/>
+        </w:rPr>
+      </w:pPr>
+      <w:r>
+        <w:rPr>
+          <w:rFonts w:ascii="Verdana" w:hAnsi="Verdana"/>
+          <w:b/>
+          <w:bCs/>
+          <w:color w:val="0070C0"/>
+          <w:szCs w:val="21"/>
+        </w:rPr>
+        <w:t>derived</w:t>
+      </w:r>
+      <w:r>
+        <w:rPr>
+          <w:rFonts w:ascii="Verdana" w:hAnsi="Verdana"/>
+          <w:b/>
+          <w:bCs/>
+          <w:color w:val="0070C0"/>
+          <w:szCs w:val="21"/>
+        </w:rPr>
+        <w:t>：</w:t>
+      </w:r>
+      <w:r>
+        <w:rPr>
+          <w:rFonts w:ascii="Verdana" w:hAnsi="Verdana"/>
+          <w:b/>
+          <w:bCs/>
+          <w:color w:val="0070C0"/>
+          <w:szCs w:val="21"/>
+        </w:rPr>
+        <w:t>from</w:t>
+      </w:r>
+      <w:r>
+        <w:rPr>
+          <w:rFonts w:ascii="Verdana" w:hAnsi="Verdana"/>
+          <w:b/>
+          <w:bCs/>
+          <w:color w:val="0070C0"/>
+          <w:szCs w:val="21"/>
+        </w:rPr>
+        <w:t>字句中出现的子查询，也叫做派生表，其他数据库中可能叫做内联视图或嵌套</w:t>
+      </w:r>
+      <w:r>
+        <w:rPr>
+          <w:rFonts w:ascii="Verdana" w:hAnsi="Verdana"/>
+          <w:b/>
+          <w:bCs/>
+          <w:color w:val="0070C0"/>
+          <w:szCs w:val="21"/>
+        </w:rPr>
+        <w:t>select</w:t>
+      </w:r>
+      <w:r>
+        <w:rPr>
+          <w:rFonts w:ascii="Verdana" w:hAnsi="Verdana"/>
+          <w:b/>
+          <w:bCs/>
+          <w:color w:val="0070C0"/>
+          <w:szCs w:val="21"/>
+        </w:rPr>
+        <w:t>。</w:t>
+      </w:r>
+    </w:p>
+    <w:p>
+      <w:pPr>
+        <w:ind w:firstLine="840"/>
+        <w:rPr>
+          <w:rFonts w:ascii="Verdana" w:hAnsi="Verdana"/>
+          <w:color w:val="000000"/>
+          <w:szCs w:val="21"/>
+        </w:rPr>
+      </w:pPr>
+      <w:r>
+        <w:rPr>
+          <w:rFonts w:ascii="Verdana" w:hAnsi="Verdana"/>
+          <w:b/>
+          <w:bCs/>
+          <w:color w:val="0070C0"/>
+          <w:szCs w:val="21"/>
+        </w:rPr>
+        <w:t>union</w:t>
+      </w:r>
+      <w:r>
+        <w:rPr>
+          <w:rFonts w:ascii="Verdana" w:hAnsi="Verdana"/>
+          <w:b/>
+          <w:bCs/>
+          <w:color w:val="0070C0"/>
+          <w:szCs w:val="21"/>
+        </w:rPr>
+        <w:t>：</w:t>
+      </w:r>
+      <w:r>
+        <w:rPr>
+          <w:rFonts w:ascii="Verdana" w:hAnsi="Verdana"/>
+          <w:b/>
+          <w:bCs/>
+          <w:color w:val="0070C0"/>
+          <w:szCs w:val="21"/>
+        </w:rPr>
+        <w:t>union</w:t>
+      </w:r>
+      <w:r>
+        <w:rPr>
+          <w:rFonts w:ascii="Verdana" w:hAnsi="Verdana"/>
+          <w:b/>
+          <w:bCs/>
+          <w:color w:val="0070C0"/>
+          <w:szCs w:val="21"/>
+        </w:rPr>
+        <w:t>连接的两个</w:t>
+      </w:r>
+      <w:r>
+        <w:rPr>
+          <w:rFonts w:ascii="Verdana" w:hAnsi="Verdana"/>
+          <w:b/>
+          <w:bCs/>
+          <w:color w:val="0070C0"/>
+          <w:szCs w:val="21"/>
+        </w:rPr>
+        <w:t>select</w:t>
+      </w:r>
+      <w:r>
+        <w:rPr>
+          <w:rFonts w:ascii="Verdana" w:hAnsi="Verdana"/>
+          <w:b/>
+          <w:bCs/>
+          <w:color w:val="0070C0"/>
+          <w:szCs w:val="21"/>
+        </w:rPr>
+        <w:t>查询，第一个查询是</w:t>
+      </w:r>
+      <w:r>
+        <w:rPr>
+          <w:rFonts w:ascii="Verdana" w:hAnsi="Verdana"/>
+          <w:b/>
+          <w:bCs/>
+          <w:color w:val="0070C0"/>
+          <w:szCs w:val="21"/>
+        </w:rPr>
+        <w:t>dervied</w:t>
+      </w:r>
+      <w:r>
+        <w:rPr>
+          <w:rFonts w:ascii="Verdana" w:hAnsi="Verdana"/>
+          <w:b/>
+          <w:bCs/>
+          <w:color w:val="0070C0"/>
+          <w:szCs w:val="21"/>
+        </w:rPr>
+        <w:t>派生表，除了第一个表外，第二个以后的表</w:t>
+      </w:r>
+      <w:r>
+        <w:rPr>
+          <w:rFonts w:ascii="Verdana" w:hAnsi="Verdana"/>
+          <w:b/>
+          <w:bCs/>
+          <w:color w:val="0070C0"/>
+          <w:szCs w:val="21"/>
+        </w:rPr>
+        <w:t>select_type</w:t>
+      </w:r>
+      <w:r>
+        <w:rPr>
+          <w:rFonts w:ascii="Verdana" w:hAnsi="Verdana"/>
+          <w:b/>
+          <w:bCs/>
+          <w:color w:val="0070C0"/>
+          <w:szCs w:val="21"/>
+        </w:rPr>
+        <w:t>都是</w:t>
+      </w:r>
+      <w:r>
+        <w:rPr>
+          <w:rFonts w:ascii="Verdana" w:hAnsi="Verdana"/>
+          <w:b/>
+          <w:bCs/>
+          <w:color w:val="0070C0"/>
+          <w:szCs w:val="21"/>
+        </w:rPr>
+        <w:t>union</w:t>
+      </w:r>
+      <w:r>
+        <w:rPr>
+          <w:rFonts w:ascii="Verdana" w:hAnsi="Verdana"/>
+          <w:b/>
+          <w:bCs/>
+          <w:color w:val="0070C0"/>
+          <w:szCs w:val="21"/>
+        </w:rPr>
+        <w:t>。</w:t>
+      </w:r>
+    </w:p>
+    <w:p>
+      <w:pPr>
+        <w:ind w:firstLine="840"/>
+        <w:rPr>
+          <w:rFonts w:ascii="Verdana" w:hAnsi="Verdana"/>
+          <w:color w:val="000000"/>
+          <w:szCs w:val="21"/>
+        </w:rPr>
+      </w:pPr>
+      <w:r>
+        <w:rPr>
+          <w:rFonts w:ascii="Verdana" w:hAnsi="Verdana"/>
+          <w:b/>
+          <w:bCs/>
+          <w:color w:val="0070C0"/>
+          <w:szCs w:val="21"/>
+        </w:rPr>
+        <w:t>dependent union</w:t>
+      </w:r>
+      <w:r>
+        <w:rPr>
+          <w:rFonts w:ascii="Verdana" w:hAnsi="Verdana"/>
+          <w:b/>
+          <w:bCs/>
+          <w:color w:val="0070C0"/>
+          <w:szCs w:val="21"/>
+        </w:rPr>
+        <w:t>：与</w:t>
+      </w:r>
+      <w:r>
+        <w:rPr>
+          <w:rFonts w:ascii="Verdana" w:hAnsi="Verdana"/>
+          <w:b/>
+          <w:bCs/>
+          <w:color w:val="0070C0"/>
+          <w:szCs w:val="21"/>
+        </w:rPr>
+        <w:t>union</w:t>
+      </w:r>
+      <w:r>
+        <w:rPr>
+          <w:rFonts w:ascii="Verdana" w:hAnsi="Verdana"/>
+          <w:b/>
+          <w:bCs/>
+          <w:color w:val="0070C0"/>
+          <w:szCs w:val="21"/>
+        </w:rPr>
+        <w:t>一样，出现在</w:t>
+      </w:r>
+      <w:r>
+        <w:rPr>
+          <w:rFonts w:ascii="Verdana" w:hAnsi="Verdana"/>
+          <w:b/>
+          <w:bCs/>
+          <w:color w:val="0070C0"/>
+          <w:szCs w:val="21"/>
+        </w:rPr>
+        <w:t xml:space="preserve">union </w:t>
+      </w:r>
+      <w:r>
+        <w:rPr>
+          <w:rFonts w:ascii="Verdana" w:hAnsi="Verdana"/>
+          <w:b/>
+          <w:bCs/>
+          <w:color w:val="0070C0"/>
+          <w:szCs w:val="21"/>
+        </w:rPr>
+        <w:t>或</w:t>
+      </w:r>
+      <w:r>
+        <w:rPr>
+          <w:rFonts w:ascii="Verdana" w:hAnsi="Verdana"/>
+          <w:b/>
+          <w:bCs/>
+          <w:color w:val="0070C0"/>
+          <w:szCs w:val="21"/>
+        </w:rPr>
+        <w:t>union all</w:t>
+      </w:r>
+      <w:r>
+        <w:rPr>
+          <w:rFonts w:ascii="Verdana" w:hAnsi="Verdana"/>
+          <w:b/>
+          <w:bCs/>
+          <w:color w:val="0070C0"/>
+          <w:szCs w:val="21"/>
+        </w:rPr>
+        <w:t>语句中，但是这个查询要受到外部查询的影响</w:t>
+      </w:r>
+    </w:p>
+    <w:p>
+      <w:pPr>
+        <w:ind w:firstLine="840"/>
+        <w:rPr>
+          <w:rFonts w:ascii="Verdana" w:hAnsi="Verdana"/>
+          <w:color w:val="000000"/>
+          <w:szCs w:val="21"/>
+        </w:rPr>
+      </w:pPr>
+      <w:r>
+        <w:rPr>
+          <w:rFonts w:ascii="Verdana" w:hAnsi="Verdana"/>
+          <w:b/>
+          <w:bCs/>
+          <w:color w:val="0070C0"/>
+          <w:szCs w:val="21"/>
+        </w:rPr>
+        <w:t>union result</w:t>
+      </w:r>
+      <w:r>
+        <w:rPr>
+          <w:rFonts w:ascii="Verdana" w:hAnsi="Verdana"/>
+          <w:b/>
+          <w:bCs/>
+          <w:color w:val="0070C0"/>
+          <w:szCs w:val="21"/>
+        </w:rPr>
+        <w:t>：包含</w:t>
+      </w:r>
+      <w:r>
+        <w:rPr>
+          <w:rFonts w:ascii="Verdana" w:hAnsi="Verdana"/>
+          <w:b/>
+          <w:bCs/>
+          <w:color w:val="0070C0"/>
+          <w:szCs w:val="21"/>
+        </w:rPr>
+        <w:t>union</w:t>
+      </w:r>
+      <w:r>
+        <w:rPr>
+          <w:rFonts w:ascii="Verdana" w:hAnsi="Verdana"/>
+          <w:b/>
+          <w:bCs/>
+          <w:color w:val="0070C0"/>
+          <w:szCs w:val="21"/>
+        </w:rPr>
+        <w:t>的结果集，在</w:t>
+      </w:r>
+      <w:r>
+        <w:rPr>
+          <w:rFonts w:ascii="Verdana" w:hAnsi="Verdana"/>
+          <w:b/>
+          <w:bCs/>
+          <w:color w:val="0070C0"/>
+          <w:szCs w:val="21"/>
+        </w:rPr>
+        <w:t>union</w:t>
+      </w:r>
+      <w:r>
+        <w:rPr>
+          <w:rFonts w:ascii="Verdana" w:hAnsi="Verdana"/>
+          <w:b/>
+          <w:bCs/>
+          <w:color w:val="0070C0"/>
+          <w:szCs w:val="21"/>
+        </w:rPr>
+        <w:t>和</w:t>
+      </w:r>
+      <w:r>
+        <w:rPr>
+          <w:rFonts w:ascii="Verdana" w:hAnsi="Verdana"/>
+          <w:b/>
+          <w:bCs/>
+          <w:color w:val="0070C0"/>
+          <w:szCs w:val="21"/>
+        </w:rPr>
+        <w:t>union all</w:t>
+      </w:r>
+      <w:r>
+        <w:rPr>
+          <w:rFonts w:ascii="Verdana" w:hAnsi="Verdana"/>
+          <w:b/>
+          <w:bCs/>
+          <w:color w:val="0070C0"/>
+          <w:szCs w:val="21"/>
+        </w:rPr>
+        <w:t>语句中</w:t>
+      </w:r>
+      <w:r>
+        <w:rPr>
+          <w:rFonts w:ascii="Verdana" w:hAnsi="Verdana"/>
+          <w:b/>
+          <w:bCs/>
+          <w:color w:val="0070C0"/>
+          <w:szCs w:val="21"/>
+        </w:rPr>
+        <w:t>,</w:t>
+      </w:r>
+      <w:r>
+        <w:rPr>
+          <w:rFonts w:ascii="Verdana" w:hAnsi="Verdana"/>
+          <w:b/>
+          <w:bCs/>
+          <w:color w:val="0070C0"/>
+          <w:szCs w:val="21"/>
+        </w:rPr>
+        <w:t>因为它不需要参与查询，所以</w:t>
+      </w:r>
+      <w:r>
+        <w:rPr>
+          <w:rFonts w:ascii="Verdana" w:hAnsi="Verdana"/>
+          <w:b/>
+          <w:bCs/>
+          <w:color w:val="0070C0"/>
+          <w:szCs w:val="21"/>
+        </w:rPr>
+        <w:t>id</w:t>
+      </w:r>
+      <w:r>
+        <w:rPr>
+          <w:rFonts w:ascii="Verdana" w:hAnsi="Verdana"/>
+          <w:b/>
+          <w:bCs/>
+          <w:color w:val="0070C0"/>
+          <w:szCs w:val="21"/>
+        </w:rPr>
+        <w:t>字段为</w:t>
+      </w:r>
+      <w:r>
+        <w:rPr>
+          <w:rFonts w:ascii="Verdana" w:hAnsi="Verdana"/>
+          <w:b/>
+          <w:bCs/>
+          <w:color w:val="0070C0"/>
+          <w:szCs w:val="21"/>
+        </w:rPr>
+        <w:t>null</w:t>
+      </w:r>
+      <w:r>
+        <w:rPr>
+          <w:rFonts w:ascii="Verdana" w:hAnsi="Verdana"/>
+          <w:b/>
+          <w:bCs/>
+          <w:color w:val="0070C0"/>
+          <w:szCs w:val="21"/>
+        </w:rPr>
+        <w:t>。</w:t>
+      </w:r>
+    </w:p>
+    <w:p>
+      <w:pPr>
+        <w:ind w:firstLine="840"/>
+        <w:rPr>
+          <w:rFonts w:ascii="Verdana" w:hAnsi="Verdana"/>
+          <w:color w:val="000000"/>
+          <w:szCs w:val="21"/>
+        </w:rPr>
+      </w:pPr>
+      <w:r>
+        <w:rPr>
+          <w:rFonts w:ascii="Verdana" w:hAnsi="Verdana"/>
+          <w:color w:val="000000"/>
+          <w:szCs w:val="21"/>
+        </w:rPr>
+        <w:t> </w:t>
+      </w:r>
+    </w:p>
+    <w:p>
+      <w:pPr>
+        <w:ind w:firstLine="420"/>
+        <w:rPr>
+          <w:rFonts w:ascii="Verdana" w:hAnsi="Verdana"/>
+          <w:color w:val="000000"/>
+          <w:szCs w:val="21"/>
+        </w:rPr>
+      </w:pPr>
+      <w:r>
+        <w:rPr>
+          <w:rFonts w:ascii="Verdana" w:hAnsi="Verdana"/>
+          <w:b/>
+          <w:bCs/>
+          <w:color w:val="FF0000"/>
+          <w:szCs w:val="21"/>
+        </w:rPr>
+        <w:t>table</w:t>
+      </w:r>
+      <w:r>
+        <w:rPr>
+          <w:rFonts w:ascii="Verdana" w:hAnsi="Verdana"/>
+          <w:b/>
+          <w:bCs/>
+          <w:color w:val="FF0000"/>
+          <w:szCs w:val="21"/>
+        </w:rPr>
+        <w:t>：</w:t>
+      </w:r>
+    </w:p>
+    <w:p>
+      <w:pPr>
+        <w:ind w:firstLine="840"/>
+        <w:rPr>
+          <w:rFonts w:ascii="Verdana" w:hAnsi="Verdana"/>
+          <w:color w:val="000000"/>
+          <w:szCs w:val="21"/>
+        </w:rPr>
+      </w:pPr>
+      <w:r>
+        <w:rPr>
+          <w:rFonts w:ascii="Verdana" w:hAnsi="Verdana"/>
+          <w:color w:val="000000"/>
+          <w:szCs w:val="21"/>
+        </w:rPr>
+        <w:t>显示的查询表名，如果查询使用了别名，那么这里显示的是别名。</w:t>
+      </w:r>
+    </w:p>
+    <w:p>
+      <w:pPr>
+        <w:ind w:firstLine="840"/>
+        <w:rPr>
+          <w:rFonts w:ascii="Verdana" w:hAnsi="Verdana"/>
+          <w:color w:val="000000"/>
+          <w:szCs w:val="21"/>
+        </w:rPr>
+      </w:pPr>
+      <w:r>
+        <w:rPr>
+          <w:rFonts w:ascii="Verdana" w:hAnsi="Verdana"/>
+          <w:color w:val="000000"/>
+          <w:szCs w:val="21"/>
+        </w:rPr>
+        <w:t>如果不涉及对数据表的操作，那么这显示为</w:t>
+      </w:r>
+      <w:r>
+        <w:rPr>
+          <w:rFonts w:ascii="Verdana" w:hAnsi="Verdana"/>
+          <w:color w:val="000000"/>
+          <w:szCs w:val="21"/>
+        </w:rPr>
+        <w:t>null</w:t>
+      </w:r>
+      <w:r>
+        <w:rPr>
+          <w:rFonts w:ascii="Verdana" w:hAnsi="Verdana"/>
+          <w:color w:val="000000"/>
+          <w:szCs w:val="21"/>
+        </w:rPr>
+        <w:t>。</w:t>
+      </w:r>
+    </w:p>
+    <w:p>
+      <w:pPr>
+        <w:ind w:firstLine="840"/>
+        <w:rPr>
+          <w:rFonts w:ascii="Verdana" w:hAnsi="Verdana"/>
+          <w:color w:val="000000"/>
+          <w:szCs w:val="21"/>
+        </w:rPr>
+      </w:pPr>
+      <w:r>
+        <w:rPr>
+          <w:rFonts w:ascii="Verdana" w:hAnsi="Verdana"/>
+          <w:color w:val="000000"/>
+          <w:szCs w:val="21"/>
+        </w:rPr>
+        <w:t>如果显示为尖括号括起来的</w:t>
+      </w:r>
+      <w:r>
+        <w:rPr>
+          <w:rFonts w:ascii="Verdana" w:hAnsi="Verdana"/>
+          <w:color w:val="000000"/>
+          <w:szCs w:val="21"/>
+        </w:rPr>
+        <w:t>&lt;derived N&gt;</w:t>
+      </w:r>
+      <w:r>
+        <w:rPr>
+          <w:rFonts w:ascii="Verdana" w:hAnsi="Verdana"/>
+          <w:color w:val="000000"/>
+          <w:szCs w:val="21"/>
+        </w:rPr>
+        <w:t>就表示这个是临时表，后边的</w:t>
+      </w:r>
+      <w:r>
+        <w:rPr>
+          <w:rFonts w:ascii="Verdana" w:hAnsi="Verdana"/>
+          <w:color w:val="000000"/>
+          <w:szCs w:val="21"/>
+        </w:rPr>
+        <w:t>N</w:t>
+      </w:r>
+      <w:r>
+        <w:rPr>
+          <w:rFonts w:ascii="Verdana" w:hAnsi="Verdana"/>
+          <w:color w:val="000000"/>
+          <w:szCs w:val="21"/>
+        </w:rPr>
+        <w:t>就是执行计划中的</w:t>
+      </w:r>
+      <w:r>
+        <w:rPr>
+          <w:rFonts w:ascii="Verdana" w:hAnsi="Verdana"/>
+          <w:color w:val="000000"/>
+          <w:szCs w:val="21"/>
+        </w:rPr>
+        <w:t>id</w:t>
+      </w:r>
+      <w:r>
+        <w:rPr>
+          <w:rFonts w:ascii="Verdana" w:hAnsi="Verdana"/>
+          <w:color w:val="000000"/>
+          <w:szCs w:val="21"/>
+        </w:rPr>
+        <w:t>，表示结果来自于这个查询产生。</w:t>
+      </w:r>
+    </w:p>
+    <w:p>
+      <w:pPr>
+        <w:ind w:firstLine="840"/>
+        <w:rPr>
+          <w:rFonts w:ascii="Verdana" w:hAnsi="Verdana"/>
+          <w:color w:val="000000"/>
+          <w:szCs w:val="21"/>
+        </w:rPr>
+      </w:pPr>
+      <w:r>
+        <w:rPr>
+          <w:rFonts w:ascii="Verdana" w:hAnsi="Verdana"/>
+          <w:color w:val="000000"/>
+          <w:szCs w:val="21"/>
+        </w:rPr>
+        <w:t>如果是尖括号括起来的</w:t>
+      </w:r>
+      <w:r>
+        <w:rPr>
+          <w:rFonts w:ascii="Verdana" w:hAnsi="Verdana"/>
+          <w:color w:val="000000"/>
+          <w:szCs w:val="21"/>
+        </w:rPr>
+        <w:t>&lt;union M,N&gt;</w:t>
+      </w:r>
+      <w:r>
+        <w:rPr>
+          <w:rFonts w:ascii="Verdana" w:hAnsi="Verdana"/>
+          <w:color w:val="000000"/>
+          <w:szCs w:val="21"/>
+        </w:rPr>
+        <w:t>，与</w:t>
+      </w:r>
+      <w:r>
+        <w:rPr>
+          <w:rFonts w:ascii="Verdana" w:hAnsi="Verdana"/>
+          <w:color w:val="000000"/>
+          <w:szCs w:val="21"/>
+        </w:rPr>
+        <w:t>&lt;derived N&gt;</w:t>
+      </w:r>
+      <w:r>
+        <w:rPr>
+          <w:rFonts w:ascii="Verdana" w:hAnsi="Verdana"/>
+          <w:color w:val="000000"/>
+          <w:szCs w:val="21"/>
+        </w:rPr>
+        <w:t>类似，也是一个临时表，表示这个结果来自于</w:t>
+      </w:r>
+      <w:r>
+        <w:rPr>
+          <w:rFonts w:ascii="Verdana" w:hAnsi="Verdana"/>
+          <w:color w:val="000000"/>
+          <w:szCs w:val="21"/>
+        </w:rPr>
+        <w:t>union</w:t>
+      </w:r>
+      <w:r>
+        <w:rPr>
+          <w:rFonts w:ascii="Verdana" w:hAnsi="Verdana"/>
+          <w:color w:val="000000"/>
+          <w:szCs w:val="21"/>
+        </w:rPr>
+        <w:t>查询的</w:t>
+      </w:r>
+      <w:r>
+        <w:rPr>
+          <w:rFonts w:ascii="Verdana" w:hAnsi="Verdana"/>
+          <w:color w:val="000000"/>
+          <w:szCs w:val="21"/>
+        </w:rPr>
+        <w:t>id</w:t>
+      </w:r>
+      <w:r>
+        <w:rPr>
+          <w:rFonts w:ascii="Verdana" w:hAnsi="Verdana"/>
+          <w:color w:val="000000"/>
+          <w:szCs w:val="21"/>
+        </w:rPr>
+        <w:t>为</w:t>
+      </w:r>
+      <w:r>
+        <w:rPr>
+          <w:rFonts w:ascii="Verdana" w:hAnsi="Verdana"/>
+          <w:color w:val="000000"/>
+          <w:szCs w:val="21"/>
+        </w:rPr>
+        <w:t>M,N</w:t>
+      </w:r>
+      <w:r>
+        <w:rPr>
+          <w:rFonts w:ascii="Verdana" w:hAnsi="Verdana"/>
+          <w:color w:val="000000"/>
+          <w:szCs w:val="21"/>
+        </w:rPr>
+        <w:t>的结果集。</w:t>
+      </w:r>
+    </w:p>
+    <w:p>
+      <w:pPr>
+        <w:ind w:firstLine="420"/>
+        <w:rPr>
+          <w:rFonts w:ascii="Verdana" w:hAnsi="Verdana"/>
+          <w:color w:val="000000"/>
+          <w:szCs w:val="21"/>
+        </w:rPr>
+      </w:pPr>
+      <w:r>
+        <w:rPr>
+          <w:rFonts w:ascii="Verdana" w:hAnsi="Verdana"/>
+          <w:color w:val="000000"/>
+          <w:szCs w:val="21"/>
+        </w:rPr>
+        <w:t> </w:t>
+      </w:r>
+    </w:p>
+    <w:p>
+      <w:pPr>
+        <w:ind w:firstLine="420"/>
+        <w:rPr>
+          <w:rFonts w:ascii="Verdana" w:hAnsi="Verdana"/>
+          <w:color w:val="000000"/>
+          <w:szCs w:val="21"/>
+        </w:rPr>
+      </w:pPr>
+      <w:r>
+        <w:rPr>
+          <w:rFonts w:ascii="Verdana" w:hAnsi="Verdana"/>
+          <w:b/>
+          <w:bCs/>
+          <w:color w:val="FF0000"/>
+          <w:szCs w:val="21"/>
+        </w:rPr>
+        <w:t>type</w:t>
+      </w:r>
+      <w:r>
+        <w:rPr>
+          <w:rFonts w:ascii="Verdana" w:hAnsi="Verdana"/>
+          <w:b/>
+          <w:bCs/>
+          <w:color w:val="FF0000"/>
+          <w:szCs w:val="21"/>
+        </w:rPr>
+        <w:t>：</w:t>
+      </w:r>
+    </w:p>
+    <w:p>
+      <w:pPr>
+        <w:ind w:firstLine="840"/>
+        <w:rPr>
+          <w:rFonts w:ascii="Verdana" w:hAnsi="Verdana"/>
+          <w:color w:val="000000"/>
+          <w:szCs w:val="21"/>
+        </w:rPr>
+      </w:pPr>
+      <w:r>
+        <w:rPr>
+          <w:rFonts w:ascii="Verdana" w:hAnsi="Verdana"/>
+          <w:b/>
+          <w:bCs/>
+          <w:color w:val="7030A0"/>
+          <w:szCs w:val="21"/>
+        </w:rPr>
+        <w:t>依次从好到差：</w:t>
+      </w:r>
+      <w:r>
+        <w:rPr>
+          <w:rFonts w:ascii="Verdana" w:hAnsi="Verdana"/>
+          <w:b/>
+          <w:bCs/>
+          <w:color w:val="7030A0"/>
+          <w:szCs w:val="21"/>
+        </w:rPr>
+        <w:t>system</w:t>
+      </w:r>
+      <w:r>
+        <w:rPr>
+          <w:rFonts w:ascii="Verdana" w:hAnsi="Verdana"/>
+          <w:b/>
+          <w:bCs/>
+          <w:color w:val="7030A0"/>
+          <w:szCs w:val="21"/>
+        </w:rPr>
+        <w:t>，</w:t>
+      </w:r>
+      <w:r>
+        <w:rPr>
+          <w:rFonts w:ascii="Verdana" w:hAnsi="Verdana"/>
+          <w:b/>
+          <w:bCs/>
+          <w:color w:val="7030A0"/>
+          <w:szCs w:val="21"/>
+        </w:rPr>
+        <w:t>const</w:t>
+      </w:r>
+      <w:r>
+        <w:rPr>
+          <w:rFonts w:ascii="Verdana" w:hAnsi="Verdana"/>
+          <w:b/>
+          <w:bCs/>
+          <w:color w:val="7030A0"/>
+          <w:szCs w:val="21"/>
+        </w:rPr>
+        <w:t>，</w:t>
+      </w:r>
+      <w:r>
+        <w:rPr>
+          <w:rFonts w:ascii="Verdana" w:hAnsi="Verdana"/>
+          <w:b/>
+          <w:bCs/>
+          <w:color w:val="7030A0"/>
+          <w:szCs w:val="21"/>
+        </w:rPr>
+        <w:t>eq_ref</w:t>
+      </w:r>
+      <w:r>
+        <w:rPr>
+          <w:rFonts w:ascii="Verdana" w:hAnsi="Verdana"/>
+          <w:b/>
+          <w:bCs/>
+          <w:color w:val="7030A0"/>
+          <w:szCs w:val="21"/>
+        </w:rPr>
+        <w:t>，</w:t>
+      </w:r>
+      <w:r>
+        <w:rPr>
+          <w:rFonts w:ascii="Verdana" w:hAnsi="Verdana"/>
+          <w:b/>
+          <w:bCs/>
+          <w:color w:val="7030A0"/>
+          <w:szCs w:val="21"/>
+        </w:rPr>
+        <w:t>ref</w:t>
+      </w:r>
+      <w:r>
+        <w:rPr>
+          <w:rFonts w:ascii="Verdana" w:hAnsi="Verdana"/>
+          <w:b/>
+          <w:bCs/>
+          <w:color w:val="7030A0"/>
+          <w:szCs w:val="21"/>
+        </w:rPr>
+        <w:t>，</w:t>
+      </w:r>
+      <w:r>
+        <w:rPr>
+          <w:rFonts w:ascii="Verdana" w:hAnsi="Verdana"/>
+          <w:b/>
+          <w:bCs/>
+          <w:color w:val="7030A0"/>
+          <w:szCs w:val="21"/>
+        </w:rPr>
+        <w:t>fulltext</w:t>
+      </w:r>
+      <w:r>
+        <w:rPr>
+          <w:rFonts w:ascii="Verdana" w:hAnsi="Verdana"/>
+          <w:b/>
+          <w:bCs/>
+          <w:color w:val="7030A0"/>
+          <w:szCs w:val="21"/>
+        </w:rPr>
+        <w:t>，</w:t>
+      </w:r>
+      <w:r>
+        <w:rPr>
+          <w:rFonts w:ascii="Verdana" w:hAnsi="Verdana"/>
+          <w:b/>
+          <w:bCs/>
+          <w:color w:val="7030A0"/>
+          <w:szCs w:val="21"/>
+        </w:rPr>
+        <w:t>ref_or_null</w:t>
+      </w:r>
+      <w:r>
+        <w:rPr>
+          <w:rFonts w:ascii="Verdana" w:hAnsi="Verdana"/>
+          <w:b/>
+          <w:bCs/>
+          <w:color w:val="7030A0"/>
+          <w:szCs w:val="21"/>
+        </w:rPr>
+        <w:t>，</w:t>
+      </w:r>
+      <w:r>
+        <w:rPr>
+          <w:rFonts w:ascii="Verdana" w:hAnsi="Verdana"/>
+          <w:b/>
+          <w:bCs/>
+          <w:color w:val="7030A0"/>
+          <w:szCs w:val="21"/>
+        </w:rPr>
+        <w:t>unique_subquery</w:t>
+      </w:r>
+      <w:r>
+        <w:rPr>
+          <w:rFonts w:ascii="Verdana" w:hAnsi="Verdana"/>
+          <w:b/>
+          <w:bCs/>
+          <w:color w:val="7030A0"/>
+          <w:szCs w:val="21"/>
+        </w:rPr>
+        <w:t>，</w:t>
+      </w:r>
+      <w:r>
+        <w:rPr>
+          <w:rFonts w:ascii="Verdana" w:hAnsi="Verdana"/>
+          <w:b/>
+          <w:bCs/>
+          <w:color w:val="7030A0"/>
+          <w:szCs w:val="21"/>
+        </w:rPr>
+        <w:t>index_subquery</w:t>
+      </w:r>
+      <w:r>
+        <w:rPr>
+          <w:rFonts w:ascii="Verdana" w:hAnsi="Verdana"/>
+          <w:b/>
+          <w:bCs/>
+          <w:color w:val="7030A0"/>
+          <w:szCs w:val="21"/>
+        </w:rPr>
+        <w:t>，</w:t>
+      </w:r>
+      <w:r>
+        <w:rPr>
+          <w:rFonts w:ascii="Verdana" w:hAnsi="Verdana"/>
+          <w:b/>
+          <w:bCs/>
+          <w:color w:val="7030A0"/>
+          <w:szCs w:val="21"/>
+        </w:rPr>
+        <w:t>range</w:t>
+      </w:r>
+      <w:r>
+        <w:rPr>
+          <w:rFonts w:ascii="Verdana" w:hAnsi="Verdana"/>
+          <w:b/>
+          <w:bCs/>
+          <w:color w:val="7030A0"/>
+          <w:szCs w:val="21"/>
+        </w:rPr>
+        <w:t>，</w:t>
+      </w:r>
+      <w:r>
+        <w:rPr>
+          <w:rFonts w:ascii="Verdana" w:hAnsi="Verdana"/>
+          <w:b/>
+          <w:bCs/>
+          <w:color w:val="7030A0"/>
+          <w:szCs w:val="21"/>
+        </w:rPr>
+        <w:t>index_merge</w:t>
+      </w:r>
+      <w:r>
+        <w:rPr>
+          <w:rFonts w:ascii="Verdana" w:hAnsi="Verdana"/>
+          <w:b/>
+          <w:bCs/>
+          <w:color w:val="7030A0"/>
+          <w:szCs w:val="21"/>
+        </w:rPr>
+        <w:t>，</w:t>
+      </w:r>
+      <w:r>
+        <w:rPr>
+          <w:rFonts w:ascii="Verdana" w:hAnsi="Verdana"/>
+          <w:b/>
+          <w:bCs/>
+          <w:color w:val="7030A0"/>
+          <w:szCs w:val="21"/>
+        </w:rPr>
+        <w:t>index</w:t>
+      </w:r>
+      <w:r>
+        <w:rPr>
+          <w:rFonts w:ascii="Verdana" w:hAnsi="Verdana"/>
+          <w:b/>
+          <w:bCs/>
+          <w:color w:val="7030A0"/>
+          <w:szCs w:val="21"/>
+        </w:rPr>
+        <w:t>，</w:t>
+      </w:r>
+      <w:r>
+        <w:rPr>
+          <w:rFonts w:ascii="Verdana" w:hAnsi="Verdana"/>
+          <w:b/>
+          <w:bCs/>
+          <w:color w:val="7030A0"/>
+          <w:szCs w:val="21"/>
+        </w:rPr>
+        <w:t>ALL</w:t>
+      </w:r>
+      <w:r>
+        <w:rPr>
+          <w:rFonts w:ascii="Verdana" w:hAnsi="Verdana"/>
+          <w:b/>
+          <w:bCs/>
+          <w:color w:val="7030A0"/>
+          <w:szCs w:val="21"/>
+        </w:rPr>
+        <w:t>。</w:t>
+      </w:r>
+    </w:p>
+    <w:p>
+      <w:pPr>
+        <w:ind w:firstLine="840"/>
+        <w:rPr>
+          <w:rFonts w:ascii="Verdana" w:hAnsi="Verdana"/>
+          <w:color w:val="000000"/>
+          <w:szCs w:val="21"/>
+        </w:rPr>
+      </w:pPr>
+      <w:r>
+        <w:rPr>
+          <w:rFonts w:ascii="Verdana" w:hAnsi="Verdana"/>
+          <w:b/>
+          <w:bCs/>
+          <w:color w:val="000000"/>
+          <w:szCs w:val="21"/>
+        </w:rPr>
+        <w:t>除了</w:t>
+      </w:r>
+      <w:r>
+        <w:rPr>
+          <w:rFonts w:ascii="Verdana" w:hAnsi="Verdana"/>
+          <w:b/>
+          <w:bCs/>
+          <w:color w:val="000000"/>
+          <w:szCs w:val="21"/>
+        </w:rPr>
+        <w:t>all</w:t>
+      </w:r>
+      <w:r>
+        <w:rPr>
+          <w:rFonts w:ascii="Verdana" w:hAnsi="Verdana"/>
+          <w:b/>
+          <w:bCs/>
+          <w:color w:val="000000"/>
+          <w:szCs w:val="21"/>
+        </w:rPr>
+        <w:t>之外，其他的</w:t>
+      </w:r>
+      <w:r>
+        <w:rPr>
+          <w:rFonts w:ascii="Verdana" w:hAnsi="Verdana"/>
+          <w:b/>
+          <w:bCs/>
+          <w:color w:val="000000"/>
+          <w:szCs w:val="21"/>
+        </w:rPr>
+        <w:t>type</w:t>
+      </w:r>
+      <w:r>
+        <w:rPr>
+          <w:rFonts w:ascii="Verdana" w:hAnsi="Verdana"/>
+          <w:b/>
+          <w:bCs/>
+          <w:color w:val="000000"/>
+          <w:szCs w:val="21"/>
+        </w:rPr>
+        <w:t>都可以使用到索引，除了</w:t>
+      </w:r>
+      <w:r>
+        <w:rPr>
+          <w:rFonts w:ascii="Verdana" w:hAnsi="Verdana"/>
+          <w:b/>
+          <w:bCs/>
+          <w:color w:val="000000"/>
+          <w:szCs w:val="21"/>
+        </w:rPr>
+        <w:t>index_merge</w:t>
+      </w:r>
+      <w:r>
+        <w:rPr>
+          <w:rFonts w:ascii="Verdana" w:hAnsi="Verdana"/>
+          <w:b/>
+          <w:bCs/>
+          <w:color w:val="000000"/>
+          <w:szCs w:val="21"/>
+        </w:rPr>
+        <w:t>之外，其他的</w:t>
+      </w:r>
+      <w:r>
+        <w:rPr>
+          <w:rFonts w:ascii="Verdana" w:hAnsi="Verdana"/>
+          <w:b/>
+          <w:bCs/>
+          <w:color w:val="000000"/>
+          <w:szCs w:val="21"/>
+        </w:rPr>
+        <w:t>type</w:t>
+      </w:r>
+      <w:r>
+        <w:rPr>
+          <w:rFonts w:ascii="Verdana" w:hAnsi="Verdana"/>
+          <w:b/>
+          <w:bCs/>
+          <w:color w:val="000000"/>
+          <w:szCs w:val="21"/>
+        </w:rPr>
+        <w:t>只可以用到一个索引。</w:t>
+      </w:r>
+    </w:p>
+    <w:p>
+      <w:pPr>
+        <w:ind w:firstLine="840"/>
+        <w:rPr>
+          <w:rFonts w:ascii="Verdana" w:hAnsi="Verdana"/>
+          <w:color w:val="000000"/>
+          <w:szCs w:val="21"/>
+        </w:rPr>
+      </w:pPr>
+      <w:r>
+        <w:rPr>
+          <w:rFonts w:ascii="Verdana" w:hAnsi="Verdana"/>
+          <w:b/>
+          <w:bCs/>
+          <w:color w:val="0070C0"/>
+          <w:szCs w:val="21"/>
+        </w:rPr>
+        <w:t>system</w:t>
+      </w:r>
+      <w:r>
+        <w:rPr>
+          <w:rFonts w:ascii="Verdana" w:hAnsi="Verdana"/>
+          <w:b/>
+          <w:bCs/>
+          <w:color w:val="0070C0"/>
+          <w:szCs w:val="21"/>
+        </w:rPr>
+        <w:t>：表中只有一行数据或者是空表，且只能用于</w:t>
+      </w:r>
+      <w:r>
+        <w:rPr>
+          <w:rFonts w:ascii="Verdana" w:hAnsi="Verdana"/>
+          <w:b/>
+          <w:bCs/>
+          <w:color w:val="0070C0"/>
+          <w:szCs w:val="21"/>
+        </w:rPr>
+        <w:t>myisam</w:t>
+      </w:r>
+      <w:r>
+        <w:rPr>
+          <w:rFonts w:ascii="Verdana" w:hAnsi="Verdana"/>
+          <w:b/>
+          <w:bCs/>
+          <w:color w:val="0070C0"/>
+          <w:szCs w:val="21"/>
+        </w:rPr>
+        <w:t>和</w:t>
+      </w:r>
+      <w:r>
+        <w:rPr>
+          <w:rFonts w:ascii="Verdana" w:hAnsi="Verdana"/>
+          <w:b/>
+          <w:bCs/>
+          <w:color w:val="0070C0"/>
+          <w:szCs w:val="21"/>
+        </w:rPr>
+        <w:t>memory</w:t>
+      </w:r>
+      <w:r>
+        <w:rPr>
+          <w:rFonts w:ascii="Verdana" w:hAnsi="Verdana"/>
+          <w:b/>
+          <w:bCs/>
+          <w:color w:val="0070C0"/>
+          <w:szCs w:val="21"/>
+        </w:rPr>
+        <w:t>表。如果是</w:t>
+      </w:r>
+      <w:r>
+        <w:rPr>
+          <w:rFonts w:ascii="Verdana" w:hAnsi="Verdana"/>
+          <w:b/>
+          <w:bCs/>
+          <w:color w:val="0070C0"/>
+          <w:szCs w:val="21"/>
+        </w:rPr>
+        <w:t>Innodb</w:t>
+      </w:r>
+      <w:r>
+        <w:rPr>
+          <w:rFonts w:ascii="Verdana" w:hAnsi="Verdana"/>
+          <w:b/>
+          <w:bCs/>
+          <w:color w:val="0070C0"/>
+          <w:szCs w:val="21"/>
+        </w:rPr>
+        <w:t>引擎表，</w:t>
+      </w:r>
+      <w:r>
+        <w:rPr>
+          <w:rFonts w:ascii="Verdana" w:hAnsi="Verdana"/>
+          <w:b/>
+          <w:bCs/>
+          <w:color w:val="0070C0"/>
+          <w:szCs w:val="21"/>
+        </w:rPr>
+        <w:t>type</w:t>
+      </w:r>
+      <w:r>
+        <w:rPr>
+          <w:rFonts w:ascii="Verdana" w:hAnsi="Verdana"/>
+          <w:b/>
+          <w:bCs/>
+          <w:color w:val="0070C0"/>
+          <w:szCs w:val="21"/>
+        </w:rPr>
+        <w:t>列在这个情况通常都是</w:t>
+      </w:r>
+      <w:r>
+        <w:rPr>
+          <w:rFonts w:ascii="Verdana" w:hAnsi="Verdana"/>
+          <w:b/>
+          <w:bCs/>
+          <w:color w:val="0070C0"/>
+          <w:szCs w:val="21"/>
+        </w:rPr>
+        <w:t>all</w:t>
+      </w:r>
+      <w:r>
+        <w:rPr>
+          <w:rFonts w:ascii="Verdana" w:hAnsi="Verdana"/>
+          <w:b/>
+          <w:bCs/>
+          <w:color w:val="0070C0"/>
+          <w:szCs w:val="21"/>
+        </w:rPr>
+        <w:t>或者</w:t>
+      </w:r>
+      <w:r>
+        <w:rPr>
+          <w:rFonts w:ascii="Verdana" w:hAnsi="Verdana"/>
+          <w:b/>
+          <w:bCs/>
+          <w:color w:val="0070C0"/>
+          <w:szCs w:val="21"/>
+        </w:rPr>
+        <w:t>index</w:t>
+      </w:r>
+    </w:p>
+    <w:p>
+      <w:pPr>
+        <w:ind w:firstLine="840"/>
+        <w:rPr>
+          <w:rFonts w:ascii="Verdana" w:hAnsi="Verdana"/>
+          <w:color w:val="000000"/>
+          <w:szCs w:val="21"/>
+        </w:rPr>
+      </w:pPr>
+      <w:r>
+        <w:rPr>
+          <w:rFonts w:ascii="Verdana" w:hAnsi="Verdana"/>
+          <w:b/>
+          <w:bCs/>
+          <w:color w:val="0070C0"/>
+          <w:szCs w:val="21"/>
+        </w:rPr>
+        <w:t>const</w:t>
+      </w:r>
+      <w:r>
+        <w:rPr>
+          <w:rFonts w:ascii="Verdana" w:hAnsi="Verdana"/>
+          <w:b/>
+          <w:bCs/>
+          <w:color w:val="0070C0"/>
+          <w:szCs w:val="21"/>
+        </w:rPr>
+        <w:t>：使用唯一索引或者主键，返回记录一定是</w:t>
+      </w:r>
+      <w:r>
+        <w:rPr>
+          <w:rFonts w:ascii="Verdana" w:hAnsi="Verdana"/>
+          <w:b/>
+          <w:bCs/>
+          <w:color w:val="0070C0"/>
+          <w:szCs w:val="21"/>
+        </w:rPr>
+        <w:t>1</w:t>
+      </w:r>
+      <w:r>
+        <w:rPr>
+          <w:rFonts w:ascii="Verdana" w:hAnsi="Verdana"/>
+          <w:b/>
+          <w:bCs/>
+          <w:color w:val="0070C0"/>
+          <w:szCs w:val="21"/>
+        </w:rPr>
+        <w:t>行记录的等值</w:t>
+      </w:r>
+      <w:r>
+        <w:rPr>
+          <w:rFonts w:ascii="Verdana" w:hAnsi="Verdana"/>
+          <w:b/>
+          <w:bCs/>
+          <w:color w:val="0070C0"/>
+          <w:szCs w:val="21"/>
+        </w:rPr>
+        <w:t>where</w:t>
+      </w:r>
+      <w:r>
+        <w:rPr>
+          <w:rFonts w:ascii="Verdana" w:hAnsi="Verdana"/>
+          <w:b/>
+          <w:bCs/>
+          <w:color w:val="0070C0"/>
+          <w:szCs w:val="21"/>
+        </w:rPr>
+        <w:t>条件时，通常</w:t>
+      </w:r>
+      <w:r>
+        <w:rPr>
+          <w:rFonts w:ascii="Verdana" w:hAnsi="Verdana"/>
+          <w:b/>
+          <w:bCs/>
+          <w:color w:val="0070C0"/>
+          <w:szCs w:val="21"/>
+        </w:rPr>
+        <w:t>type</w:t>
+      </w:r>
+      <w:r>
+        <w:rPr>
+          <w:rFonts w:ascii="Verdana" w:hAnsi="Verdana"/>
+          <w:b/>
+          <w:bCs/>
+          <w:color w:val="0070C0"/>
+          <w:szCs w:val="21"/>
+        </w:rPr>
+        <w:t>是</w:t>
+      </w:r>
+      <w:r>
+        <w:rPr>
+          <w:rFonts w:ascii="Verdana" w:hAnsi="Verdana"/>
+          <w:b/>
+          <w:bCs/>
+          <w:color w:val="0070C0"/>
+          <w:szCs w:val="21"/>
+        </w:rPr>
+        <w:t>const</w:t>
+      </w:r>
+      <w:r>
+        <w:rPr>
+          <w:rFonts w:ascii="Verdana" w:hAnsi="Verdana"/>
+          <w:b/>
+          <w:bCs/>
+          <w:color w:val="0070C0"/>
+          <w:szCs w:val="21"/>
+        </w:rPr>
+        <w:t>。其他数据库也叫做唯一索引扫描。</w:t>
+      </w:r>
+    </w:p>
+    <w:p>
+      <w:pPr>
+        <w:ind w:firstLine="840"/>
+        <w:rPr>
+          <w:rFonts w:ascii="Verdana" w:hAnsi="Verdana"/>
+          <w:color w:val="000000"/>
+          <w:szCs w:val="21"/>
+        </w:rPr>
+      </w:pPr>
+      <w:r>
+        <w:rPr>
+          <w:rFonts w:ascii="Verdana" w:hAnsi="Verdana"/>
+          <w:b/>
+          <w:bCs/>
+          <w:color w:val="0070C0"/>
+          <w:szCs w:val="21"/>
+        </w:rPr>
+        <w:t>eq_ref</w:t>
+      </w:r>
+      <w:r>
+        <w:rPr>
+          <w:rFonts w:ascii="Verdana" w:hAnsi="Verdana"/>
+          <w:b/>
+          <w:bCs/>
+          <w:color w:val="0070C0"/>
+          <w:szCs w:val="21"/>
+        </w:rPr>
+        <w:t>：出现在要连接过个表的查询计划中，驱动表只返回一行数据，且这行数据是第二个表的主键或者唯一索引，且必须为</w:t>
+      </w:r>
+      <w:r>
+        <w:rPr>
+          <w:rFonts w:ascii="Verdana" w:hAnsi="Verdana"/>
+          <w:b/>
+          <w:bCs/>
+          <w:color w:val="0070C0"/>
+          <w:szCs w:val="21"/>
+        </w:rPr>
+        <w:t>not null</w:t>
+      </w:r>
+      <w:r>
+        <w:rPr>
+          <w:rFonts w:ascii="Verdana" w:hAnsi="Verdana"/>
+          <w:b/>
+          <w:bCs/>
+          <w:color w:val="0070C0"/>
+          <w:szCs w:val="21"/>
+        </w:rPr>
+        <w:t>，唯一索引和主键是多列时，只有所有的列都用作比较时才会出现</w:t>
+      </w:r>
+      <w:r>
+        <w:rPr>
+          <w:rFonts w:ascii="Verdana" w:hAnsi="Verdana"/>
+          <w:b/>
+          <w:bCs/>
+          <w:color w:val="0070C0"/>
+          <w:szCs w:val="21"/>
+        </w:rPr>
+        <w:t>eq_ref</w:t>
+      </w:r>
+      <w:r>
+        <w:rPr>
+          <w:rFonts w:ascii="Verdana" w:hAnsi="Verdana"/>
+          <w:b/>
+          <w:bCs/>
+          <w:color w:val="0070C0"/>
+          <w:szCs w:val="21"/>
+        </w:rPr>
+        <w:t>。</w:t>
+      </w:r>
+    </w:p>
+    <w:p>
+      <w:pPr>
+        <w:ind w:firstLine="840"/>
+        <w:rPr>
+          <w:rFonts w:ascii="Verdana" w:hAnsi="Verdana"/>
+          <w:color w:val="000000"/>
+          <w:szCs w:val="21"/>
+        </w:rPr>
+      </w:pPr>
+      <w:r>
+        <w:rPr>
+          <w:rFonts w:ascii="Verdana" w:hAnsi="Verdana"/>
+          <w:b/>
+          <w:bCs/>
+          <w:color w:val="0070C0"/>
+          <w:szCs w:val="21"/>
+        </w:rPr>
+        <w:t>ref</w:t>
+      </w:r>
+      <w:r>
+        <w:rPr>
+          <w:rFonts w:ascii="Verdana" w:hAnsi="Verdana"/>
+          <w:b/>
+          <w:bCs/>
+          <w:color w:val="0070C0"/>
+          <w:szCs w:val="21"/>
+        </w:rPr>
+        <w:t>：不像</w:t>
+      </w:r>
+      <w:r>
+        <w:rPr>
+          <w:rFonts w:ascii="Verdana" w:hAnsi="Verdana"/>
+          <w:b/>
+          <w:bCs/>
+          <w:color w:val="0070C0"/>
+          <w:szCs w:val="21"/>
+        </w:rPr>
+        <w:t>eq_ref</w:t>
+      </w:r>
+      <w:r>
+        <w:rPr>
+          <w:rFonts w:ascii="Verdana" w:hAnsi="Verdana"/>
+          <w:b/>
+          <w:bCs/>
+          <w:color w:val="0070C0"/>
+          <w:szCs w:val="21"/>
+        </w:rPr>
+        <w:t>那样要求连接顺序，也没有主键和唯一索引的要求，只要使用相等条件检索时就可能出现，常见与辅助索引的等值查找。或者多列主键、唯一索引中，使用第一个列之外的列作为等值查找也会出现，总之，返回数据不唯一的等值查找就可能出现。</w:t>
+      </w:r>
+    </w:p>
+    <w:p>
+      <w:pPr>
+        <w:ind w:firstLine="840"/>
+        <w:rPr>
+          <w:rFonts w:ascii="Verdana" w:hAnsi="Verdana"/>
+          <w:color w:val="000000"/>
+          <w:szCs w:val="21"/>
+        </w:rPr>
+      </w:pPr>
+      <w:r>
+        <w:rPr>
+          <w:rFonts w:ascii="Verdana" w:hAnsi="Verdana"/>
+          <w:b/>
+          <w:bCs/>
+          <w:color w:val="0070C0"/>
+          <w:szCs w:val="21"/>
+        </w:rPr>
+        <w:t>fulltext</w:t>
+      </w:r>
+      <w:r>
+        <w:rPr>
+          <w:rFonts w:ascii="Verdana" w:hAnsi="Verdana"/>
+          <w:b/>
+          <w:bCs/>
+          <w:color w:val="0070C0"/>
+          <w:szCs w:val="21"/>
+        </w:rPr>
+        <w:t>：全文索引检索，要注意，全文索引的优先级很高，若全文索引和普通索引同时存在时，</w:t>
+      </w:r>
+      <w:r>
+        <w:rPr>
+          <w:rFonts w:ascii="Verdana" w:hAnsi="Verdana"/>
+          <w:b/>
+          <w:bCs/>
+          <w:color w:val="0070C0"/>
+          <w:szCs w:val="21"/>
+        </w:rPr>
+        <w:t>mysql</w:t>
+      </w:r>
+      <w:r>
+        <w:rPr>
+          <w:rFonts w:ascii="Verdana" w:hAnsi="Verdana"/>
+          <w:b/>
+          <w:bCs/>
+          <w:color w:val="0070C0"/>
+          <w:szCs w:val="21"/>
+        </w:rPr>
+        <w:t>不管代价，优先选择使用全文索引。</w:t>
+      </w:r>
+    </w:p>
+    <w:p>
+      <w:pPr>
+        <w:ind w:firstLine="840"/>
+        <w:rPr>
+          <w:rFonts w:ascii="Verdana" w:hAnsi="Verdana"/>
+          <w:color w:val="000000"/>
+          <w:szCs w:val="21"/>
+        </w:rPr>
+      </w:pPr>
+      <w:r>
+        <w:rPr>
+          <w:rFonts w:ascii="Verdana" w:hAnsi="Verdana"/>
+          <w:b/>
+          <w:bCs/>
+          <w:color w:val="0070C0"/>
+          <w:szCs w:val="21"/>
+        </w:rPr>
+        <w:t>ref_or_null</w:t>
+      </w:r>
+      <w:r>
+        <w:rPr>
+          <w:rFonts w:ascii="Verdana" w:hAnsi="Verdana"/>
+          <w:b/>
+          <w:bCs/>
+          <w:color w:val="0070C0"/>
+          <w:szCs w:val="21"/>
+        </w:rPr>
+        <w:t>：与</w:t>
+      </w:r>
+      <w:r>
+        <w:rPr>
+          <w:rFonts w:ascii="Verdana" w:hAnsi="Verdana"/>
+          <w:b/>
+          <w:bCs/>
+          <w:color w:val="0070C0"/>
+          <w:szCs w:val="21"/>
+        </w:rPr>
+        <w:t>ref</w:t>
+      </w:r>
+      <w:r>
+        <w:rPr>
+          <w:rFonts w:ascii="Verdana" w:hAnsi="Verdana"/>
+          <w:b/>
+          <w:bCs/>
+          <w:color w:val="0070C0"/>
+          <w:szCs w:val="21"/>
+        </w:rPr>
+        <w:t>方法类似，只是增加了</w:t>
+      </w:r>
+      <w:r>
+        <w:rPr>
+          <w:rFonts w:ascii="Verdana" w:hAnsi="Verdana"/>
+          <w:b/>
+          <w:bCs/>
+          <w:color w:val="0070C0"/>
+          <w:szCs w:val="21"/>
+        </w:rPr>
+        <w:t>null</w:t>
+      </w:r>
+      <w:r>
+        <w:rPr>
+          <w:rFonts w:ascii="Verdana" w:hAnsi="Verdana"/>
+          <w:b/>
+          <w:bCs/>
+          <w:color w:val="0070C0"/>
+          <w:szCs w:val="21"/>
+        </w:rPr>
+        <w:t>值的比较。实际用的不多。</w:t>
+      </w:r>
+    </w:p>
+    <w:p>
+      <w:pPr>
+        <w:ind w:firstLine="840"/>
+        <w:rPr>
+          <w:rFonts w:ascii="Verdana" w:hAnsi="Verdana"/>
+          <w:color w:val="000000"/>
+          <w:szCs w:val="21"/>
+        </w:rPr>
+      </w:pPr>
+      <w:r>
+        <w:rPr>
+          <w:rFonts w:ascii="Verdana" w:hAnsi="Verdana"/>
+          <w:b/>
+          <w:bCs/>
+          <w:color w:val="0070C0"/>
+          <w:szCs w:val="21"/>
+        </w:rPr>
+        <w:t>unique_subquery</w:t>
+      </w:r>
+      <w:r>
+        <w:rPr>
+          <w:rFonts w:ascii="Verdana" w:hAnsi="Verdana"/>
+          <w:b/>
+          <w:bCs/>
+          <w:color w:val="0070C0"/>
+          <w:szCs w:val="21"/>
+        </w:rPr>
+        <w:t>：用于</w:t>
+      </w:r>
+      <w:r>
+        <w:rPr>
+          <w:rFonts w:ascii="Verdana" w:hAnsi="Verdana"/>
+          <w:b/>
+          <w:bCs/>
+          <w:color w:val="0070C0"/>
+          <w:szCs w:val="21"/>
+        </w:rPr>
+        <w:t>where</w:t>
+      </w:r>
+      <w:r>
+        <w:rPr>
+          <w:rFonts w:ascii="Verdana" w:hAnsi="Verdana"/>
+          <w:b/>
+          <w:bCs/>
+          <w:color w:val="0070C0"/>
+          <w:szCs w:val="21"/>
+        </w:rPr>
+        <w:t>中的</w:t>
+      </w:r>
+      <w:r>
+        <w:rPr>
+          <w:rFonts w:ascii="Verdana" w:hAnsi="Verdana"/>
+          <w:b/>
+          <w:bCs/>
+          <w:color w:val="0070C0"/>
+          <w:szCs w:val="21"/>
+        </w:rPr>
+        <w:t>in</w:t>
+      </w:r>
+      <w:r>
+        <w:rPr>
+          <w:rFonts w:ascii="Verdana" w:hAnsi="Verdana"/>
+          <w:b/>
+          <w:bCs/>
+          <w:color w:val="0070C0"/>
+          <w:szCs w:val="21"/>
+        </w:rPr>
+        <w:t>形式子查询，子查询返回不重复值唯一值。</w:t>
+      </w:r>
+    </w:p>
+    <w:p>
+      <w:pPr>
+        <w:ind w:firstLine="840"/>
+        <w:rPr>
+          <w:rFonts w:ascii="Verdana" w:hAnsi="Verdana"/>
+          <w:color w:val="000000"/>
+          <w:szCs w:val="21"/>
+        </w:rPr>
+      </w:pPr>
+      <w:r>
+        <w:rPr>
+          <w:rFonts w:ascii="Verdana" w:hAnsi="Verdana"/>
+          <w:b/>
+          <w:bCs/>
+          <w:color w:val="0070C0"/>
+          <w:szCs w:val="21"/>
+        </w:rPr>
+        <w:t>index_subquery</w:t>
+      </w:r>
+      <w:r>
+        <w:rPr>
+          <w:rFonts w:ascii="Verdana" w:hAnsi="Verdana"/>
+          <w:b/>
+          <w:bCs/>
+          <w:color w:val="0070C0"/>
+          <w:szCs w:val="21"/>
+        </w:rPr>
+        <w:t>：用于</w:t>
+      </w:r>
+      <w:r>
+        <w:rPr>
+          <w:rFonts w:ascii="Verdana" w:hAnsi="Verdana"/>
+          <w:b/>
+          <w:bCs/>
+          <w:color w:val="0070C0"/>
+          <w:szCs w:val="21"/>
+        </w:rPr>
+        <w:t>in</w:t>
+      </w:r>
+      <w:r>
+        <w:rPr>
+          <w:rFonts w:ascii="Verdana" w:hAnsi="Verdana"/>
+          <w:b/>
+          <w:bCs/>
+          <w:color w:val="0070C0"/>
+          <w:szCs w:val="21"/>
+        </w:rPr>
+        <w:t>形式子查询使用到了辅助索引或者</w:t>
+      </w:r>
+      <w:r>
+        <w:rPr>
+          <w:rFonts w:ascii="Verdana" w:hAnsi="Verdana"/>
+          <w:b/>
+          <w:bCs/>
+          <w:color w:val="0070C0"/>
+          <w:szCs w:val="21"/>
+        </w:rPr>
+        <w:t>in</w:t>
+      </w:r>
+      <w:r>
+        <w:rPr>
+          <w:rFonts w:ascii="Verdana" w:hAnsi="Verdana"/>
+          <w:b/>
+          <w:bCs/>
+          <w:color w:val="0070C0"/>
+          <w:szCs w:val="21"/>
+        </w:rPr>
+        <w:t>常数列表，子查询可能返回重复值，可以使用索引将子查询去重。</w:t>
+      </w:r>
+    </w:p>
+    <w:p>
+      <w:pPr>
+        <w:ind w:firstLine="840"/>
+        <w:rPr>
+          <w:rFonts w:ascii="Verdana" w:hAnsi="Verdana"/>
+          <w:color w:val="000000"/>
+          <w:szCs w:val="21"/>
+        </w:rPr>
+      </w:pPr>
+      <w:r>
+        <w:rPr>
+          <w:rFonts w:ascii="Verdana" w:hAnsi="Verdana"/>
+          <w:b/>
+          <w:bCs/>
+          <w:color w:val="0070C0"/>
+          <w:szCs w:val="21"/>
+        </w:rPr>
+        <w:t>range</w:t>
+      </w:r>
+      <w:r>
+        <w:rPr>
+          <w:rFonts w:ascii="Verdana" w:hAnsi="Verdana"/>
+          <w:b/>
+          <w:bCs/>
+          <w:color w:val="0070C0"/>
+          <w:szCs w:val="21"/>
+        </w:rPr>
+        <w:t>：索引范围扫描，常见于使用</w:t>
+      </w:r>
+      <w:r>
+        <w:rPr>
+          <w:rFonts w:ascii="Verdana" w:hAnsi="Verdana"/>
+          <w:b/>
+          <w:bCs/>
+          <w:color w:val="0070C0"/>
+          <w:szCs w:val="21"/>
+        </w:rPr>
+        <w:t>&gt;,&lt;,is null,between ,in ,like</w:t>
+      </w:r>
+      <w:r>
+        <w:rPr>
+          <w:rFonts w:ascii="Verdana" w:hAnsi="Verdana"/>
+          <w:b/>
+          <w:bCs/>
+          <w:color w:val="0070C0"/>
+          <w:szCs w:val="21"/>
+        </w:rPr>
+        <w:t>等运算符的查询中。</w:t>
+      </w:r>
+    </w:p>
+    <w:p>
+      <w:pPr>
+        <w:ind w:firstLine="840"/>
+        <w:rPr>
+          <w:rFonts w:ascii="Verdana" w:hAnsi="Verdana"/>
+          <w:color w:val="000000"/>
+          <w:szCs w:val="21"/>
+        </w:rPr>
+      </w:pPr>
+      <w:r>
+        <w:rPr>
+          <w:rFonts w:ascii="Verdana" w:hAnsi="Verdana"/>
+          <w:b/>
+          <w:bCs/>
+          <w:color w:val="0070C0"/>
+          <w:szCs w:val="21"/>
+        </w:rPr>
+        <w:t>index_merge</w:t>
+      </w:r>
+      <w:r>
+        <w:rPr>
+          <w:rFonts w:ascii="Verdana" w:hAnsi="Verdana"/>
+          <w:b/>
+          <w:bCs/>
+          <w:color w:val="0070C0"/>
+          <w:szCs w:val="21"/>
+        </w:rPr>
+        <w:t>：表示查询使用了两个以上的索引，最后取交集或者并集，常见</w:t>
+      </w:r>
+      <w:r>
+        <w:rPr>
+          <w:rFonts w:ascii="Verdana" w:hAnsi="Verdana"/>
+          <w:b/>
+          <w:bCs/>
+          <w:color w:val="0070C0"/>
+          <w:szCs w:val="21"/>
+        </w:rPr>
+        <w:t xml:space="preserve">and </w:t>
+      </w:r>
+      <w:r>
+        <w:rPr>
+          <w:rFonts w:ascii="Verdana" w:hAnsi="Verdana"/>
+          <w:b/>
+          <w:bCs/>
+          <w:color w:val="0070C0"/>
+          <w:szCs w:val="21"/>
+        </w:rPr>
+        <w:t>，</w:t>
+      </w:r>
+      <w:r>
+        <w:rPr>
+          <w:rFonts w:ascii="Verdana" w:hAnsi="Verdana"/>
+          <w:b/>
+          <w:bCs/>
+          <w:color w:val="0070C0"/>
+          <w:szCs w:val="21"/>
+        </w:rPr>
+        <w:t>or</w:t>
+      </w:r>
+      <w:r>
+        <w:rPr>
+          <w:rFonts w:ascii="Verdana" w:hAnsi="Verdana"/>
+          <w:b/>
+          <w:bCs/>
+          <w:color w:val="0070C0"/>
+          <w:szCs w:val="21"/>
+        </w:rPr>
+        <w:t>的条件使用了不同的索引，官方排序这个在</w:t>
+      </w:r>
+      <w:r>
+        <w:rPr>
+          <w:rFonts w:ascii="Verdana" w:hAnsi="Verdana"/>
+          <w:b/>
+          <w:bCs/>
+          <w:color w:val="0070C0"/>
+          <w:szCs w:val="21"/>
+        </w:rPr>
+        <w:t>ref_or_null</w:t>
+      </w:r>
+      <w:r>
+        <w:rPr>
+          <w:rFonts w:ascii="Verdana" w:hAnsi="Verdana"/>
+          <w:b/>
+          <w:bCs/>
+          <w:color w:val="0070C0"/>
+          <w:szCs w:val="21"/>
+        </w:rPr>
+        <w:t>之后，但是实际上由于要读取所个索引，性能可能都不如</w:t>
+      </w:r>
+      <w:r>
+        <w:rPr>
+          <w:rFonts w:ascii="Verdana" w:hAnsi="Verdana"/>
+          <w:b/>
+          <w:bCs/>
+          <w:color w:val="0070C0"/>
+          <w:szCs w:val="21"/>
+        </w:rPr>
+        <w:t>range</w:t>
+      </w:r>
+      <w:r>
+        <w:rPr>
+          <w:rFonts w:ascii="Verdana" w:hAnsi="Verdana"/>
+          <w:b/>
+          <w:bCs/>
+          <w:color w:val="0070C0"/>
+          <w:szCs w:val="21"/>
+        </w:rPr>
+        <w:t>。</w:t>
+      </w:r>
+    </w:p>
+    <w:p>
+      <w:pPr>
+        <w:ind w:firstLine="840"/>
+        <w:rPr>
+          <w:rFonts w:ascii="Verdana" w:hAnsi="Verdana"/>
+          <w:color w:val="000000"/>
+          <w:szCs w:val="21"/>
+        </w:rPr>
+      </w:pPr>
+      <w:r>
+        <w:rPr>
+          <w:rFonts w:ascii="Verdana" w:hAnsi="Verdana"/>
+          <w:b/>
+          <w:bCs/>
+          <w:color w:val="0070C0"/>
+          <w:szCs w:val="21"/>
+        </w:rPr>
+        <w:t>index</w:t>
+      </w:r>
+      <w:r>
+        <w:rPr>
+          <w:rFonts w:ascii="Verdana" w:hAnsi="Verdana"/>
+          <w:b/>
+          <w:bCs/>
+          <w:color w:val="0070C0"/>
+          <w:szCs w:val="21"/>
+        </w:rPr>
+        <w:t>：索引全表扫描，把索引从头到尾扫一遍，常见于使用索引列就可以处理不需要读取数据文件的查询、可以使用索引排序或者分组的查询。</w:t>
+      </w:r>
+    </w:p>
+    <w:p>
+      <w:pPr>
+        <w:ind w:firstLine="840"/>
+        <w:rPr>
+          <w:rFonts w:ascii="Verdana" w:hAnsi="Verdana"/>
+          <w:color w:val="000000"/>
+          <w:szCs w:val="21"/>
+        </w:rPr>
+      </w:pPr>
+      <w:r>
+        <w:rPr>
+          <w:rFonts w:ascii="Verdana" w:hAnsi="Verdana"/>
+          <w:b/>
+          <w:bCs/>
+          <w:color w:val="0070C0"/>
+          <w:szCs w:val="21"/>
+        </w:rPr>
+        <w:t>all</w:t>
+      </w:r>
+      <w:r>
+        <w:rPr>
+          <w:rFonts w:ascii="Verdana" w:hAnsi="Verdana"/>
+          <w:b/>
+          <w:bCs/>
+          <w:color w:val="0070C0"/>
+          <w:szCs w:val="21"/>
+        </w:rPr>
+        <w:t>：这个就是全表扫描数据文件，然后再在</w:t>
+      </w:r>
+      <w:r>
+        <w:rPr>
+          <w:rFonts w:ascii="Verdana" w:hAnsi="Verdana"/>
+          <w:b/>
+          <w:bCs/>
+          <w:color w:val="0070C0"/>
+          <w:szCs w:val="21"/>
+        </w:rPr>
+        <w:t>server</w:t>
+      </w:r>
+      <w:r>
+        <w:rPr>
+          <w:rFonts w:ascii="Verdana" w:hAnsi="Verdana"/>
+          <w:b/>
+          <w:bCs/>
+          <w:color w:val="0070C0"/>
+          <w:szCs w:val="21"/>
+        </w:rPr>
+        <w:t>层进行过滤返回符合要求的记录。</w:t>
+      </w:r>
+    </w:p>
+    <w:p>
+      <w:pPr>
+        <w:ind w:firstLine="840"/>
+        <w:rPr>
+          <w:rFonts w:ascii="Verdana" w:hAnsi="Verdana"/>
+          <w:color w:val="000000"/>
+          <w:szCs w:val="21"/>
+        </w:rPr>
+      </w:pPr>
+      <w:r>
+        <w:rPr>
+          <w:rFonts w:ascii="Verdana" w:hAnsi="Verdana"/>
+          <w:color w:val="000000"/>
+          <w:szCs w:val="21"/>
+        </w:rPr>
+        <w:t> </w:t>
+      </w:r>
+    </w:p>
+    <w:p>
+      <w:pPr>
+        <w:rPr>
+          <w:rFonts w:ascii="Verdana" w:hAnsi="Verdana"/>
+          <w:color w:val="000000"/>
+          <w:szCs w:val="21"/>
+        </w:rPr>
+      </w:pPr>
+      <w:r>
+        <w:rPr>
+          <w:rFonts w:ascii="Verdana" w:hAnsi="Verdana"/>
+          <w:b/>
+          <w:bCs/>
+          <w:color w:val="FF0000"/>
+          <w:szCs w:val="21"/>
+        </w:rPr>
+        <w:t>possible_keys</w:t>
+      </w:r>
+      <w:r>
+        <w:rPr>
+          <w:rFonts w:ascii="Verdana" w:hAnsi="Verdana"/>
+          <w:b/>
+          <w:bCs/>
+          <w:color w:val="FF0000"/>
+          <w:szCs w:val="21"/>
+        </w:rPr>
+        <w:t>：查询可能使用到的索引都会在这里列出来。</w:t>
+      </w:r>
+    </w:p>
+    <w:p>
+      <w:pPr>
+        <w:ind w:firstLine="420"/>
+        <w:rPr>
+          <w:rFonts w:ascii="Verdana" w:hAnsi="Verdana"/>
+          <w:color w:val="000000"/>
+          <w:szCs w:val="21"/>
+        </w:rPr>
+      </w:pPr>
+      <w:r>
+        <w:rPr>
+          <w:rFonts w:ascii="Verdana" w:hAnsi="Verdana"/>
+          <w:color w:val="000000"/>
+          <w:szCs w:val="21"/>
+        </w:rPr>
+        <w:t> </w:t>
+      </w:r>
+    </w:p>
+    <w:p>
+      <w:pPr>
+        <w:rPr>
+          <w:rFonts w:ascii="Verdana" w:hAnsi="Verdana"/>
+          <w:color w:val="000000"/>
+          <w:szCs w:val="21"/>
+        </w:rPr>
+      </w:pPr>
+      <w:r>
+        <w:rPr>
+          <w:rFonts w:ascii="Verdana" w:hAnsi="Verdana"/>
+          <w:b/>
+          <w:bCs/>
+          <w:color w:val="FF0000"/>
+          <w:szCs w:val="21"/>
+        </w:rPr>
+        <w:t>key</w:t>
+      </w:r>
+      <w:r>
+        <w:rPr>
+          <w:rFonts w:ascii="Verdana" w:hAnsi="Verdana"/>
+          <w:b/>
+          <w:bCs/>
+          <w:color w:val="FF0000"/>
+          <w:szCs w:val="21"/>
+        </w:rPr>
+        <w:t>：查询真正使用到的索引，</w:t>
+      </w:r>
+      <w:r>
+        <w:rPr>
+          <w:rFonts w:ascii="Verdana" w:hAnsi="Verdana"/>
+          <w:b/>
+          <w:bCs/>
+          <w:color w:val="FF0000"/>
+          <w:szCs w:val="21"/>
+        </w:rPr>
+        <w:t>select_type</w:t>
+      </w:r>
+      <w:r>
+        <w:rPr>
+          <w:rFonts w:ascii="Verdana" w:hAnsi="Verdana"/>
+          <w:b/>
+          <w:bCs/>
+          <w:color w:val="FF0000"/>
+          <w:szCs w:val="21"/>
+        </w:rPr>
+        <w:t>为</w:t>
+      </w:r>
+      <w:r>
+        <w:rPr>
+          <w:rFonts w:ascii="Verdana" w:hAnsi="Verdana"/>
+          <w:b/>
+          <w:bCs/>
+          <w:color w:val="FF0000"/>
+          <w:szCs w:val="21"/>
+        </w:rPr>
+        <w:t>index_merge</w:t>
+      </w:r>
+      <w:r>
+        <w:rPr>
+          <w:rFonts w:ascii="Verdana" w:hAnsi="Verdana"/>
+          <w:b/>
+          <w:bCs/>
+          <w:color w:val="FF0000"/>
+          <w:szCs w:val="21"/>
+        </w:rPr>
+        <w:t>时，这里可能出现两个以上的索引，其他的</w:t>
+      </w:r>
+      <w:r>
+        <w:rPr>
+          <w:rFonts w:ascii="Verdana" w:hAnsi="Verdana"/>
+          <w:b/>
+          <w:bCs/>
+          <w:color w:val="FF0000"/>
+          <w:szCs w:val="21"/>
+        </w:rPr>
+        <w:t>select_type</w:t>
+      </w:r>
+      <w:r>
+        <w:rPr>
+          <w:rFonts w:ascii="Verdana" w:hAnsi="Verdana"/>
+          <w:b/>
+          <w:bCs/>
+          <w:color w:val="FF0000"/>
+          <w:szCs w:val="21"/>
+        </w:rPr>
+        <w:t>这里只会出现一个。</w:t>
+      </w:r>
+    </w:p>
+    <w:p>
+      <w:pPr>
+        <w:ind w:firstLine="420"/>
+        <w:rPr>
+          <w:rFonts w:ascii="Verdana" w:hAnsi="Verdana"/>
+          <w:color w:val="000000"/>
+          <w:szCs w:val="21"/>
+        </w:rPr>
+      </w:pPr>
+      <w:r>
+        <w:rPr>
+          <w:rFonts w:ascii="Verdana" w:hAnsi="Verdana"/>
+          <w:color w:val="000000"/>
+          <w:szCs w:val="21"/>
+        </w:rPr>
+        <w:t> </w:t>
+      </w:r>
+    </w:p>
+    <w:p>
+      <w:pPr>
+        <w:rPr>
+          <w:rFonts w:ascii="Verdana" w:hAnsi="Verdana"/>
+          <w:color w:val="000000"/>
+          <w:szCs w:val="21"/>
+        </w:rPr>
+      </w:pPr>
+      <w:r>
+        <w:rPr>
+          <w:rFonts w:ascii="Verdana" w:hAnsi="Verdana"/>
+          <w:b/>
+          <w:bCs/>
+          <w:color w:val="FF0000"/>
+          <w:szCs w:val="21"/>
+        </w:rPr>
+        <w:t>key_len</w:t>
+      </w:r>
+      <w:r>
+        <w:rPr>
+          <w:rFonts w:ascii="Verdana" w:hAnsi="Verdana"/>
+          <w:b/>
+          <w:bCs/>
+          <w:color w:val="FF0000"/>
+          <w:szCs w:val="21"/>
+        </w:rPr>
+        <w:t>：用于处理查询的索引长度，如果是单列索引，那就整个索引长度算进去，如果是多列索引，那么查询不一定都能使用到所有的列，具体使用到了多少个列的索引，这里就会计算进去，没有使用到的列，这里不会计算进去。留意下这个列的值，算一下你的多列索引总长度就知道有没有使用到所有的列了。要注意，</w:t>
+      </w:r>
+      <w:r>
+        <w:rPr>
+          <w:rFonts w:ascii="Verdana" w:hAnsi="Verdana"/>
+          <w:b/>
+          <w:bCs/>
+          <w:color w:val="FF0000"/>
+          <w:szCs w:val="21"/>
+        </w:rPr>
+        <w:t>mysql</w:t>
+      </w:r>
+      <w:r>
+        <w:rPr>
+          <w:rFonts w:ascii="Verdana" w:hAnsi="Verdana"/>
+          <w:b/>
+          <w:bCs/>
+          <w:color w:val="FF0000"/>
+          <w:szCs w:val="21"/>
+        </w:rPr>
+        <w:t>的</w:t>
+      </w:r>
+      <w:r>
+        <w:rPr>
+          <w:rFonts w:ascii="Verdana" w:hAnsi="Verdana"/>
+          <w:b/>
+          <w:bCs/>
+          <w:color w:val="FF0000"/>
+          <w:szCs w:val="21"/>
+        </w:rPr>
+        <w:t>ICP</w:t>
+      </w:r>
+      <w:r>
+        <w:rPr>
+          <w:rFonts w:ascii="Verdana" w:hAnsi="Verdana"/>
+          <w:b/>
+          <w:bCs/>
+          <w:color w:val="FF0000"/>
+          <w:szCs w:val="21"/>
+        </w:rPr>
+        <w:t>特性使用到的索引不会计入其中。另外</w:t>
+      </w:r>
+      <w:r>
+        <w:rPr>
+          <w:rFonts w:hint="eastAsia"/>
+          <w:b/>
+          <w:bCs/>
+          <w:color w:val="FF0000"/>
+          <w:szCs w:val="21"/>
+        </w:rPr>
+        <w:t>，</w:t>
+      </w:r>
+      <w:r>
+        <w:rPr>
+          <w:rFonts w:hint="eastAsia"/>
+          <w:b/>
+          <w:bCs/>
+          <w:color w:val="FF0000"/>
+          <w:szCs w:val="21"/>
+        </w:rPr>
+        <w:t>key_len</w:t>
+      </w:r>
+      <w:r>
+        <w:rPr>
+          <w:rFonts w:hint="eastAsia"/>
+          <w:b/>
+          <w:bCs/>
+          <w:color w:val="FF0000"/>
+          <w:szCs w:val="21"/>
+        </w:rPr>
+        <w:t>只计算</w:t>
+      </w:r>
+      <w:r>
+        <w:rPr>
+          <w:rFonts w:hint="eastAsia"/>
+          <w:b/>
+          <w:bCs/>
+          <w:color w:val="FF0000"/>
+          <w:szCs w:val="21"/>
+        </w:rPr>
+        <w:t>where</w:t>
+      </w:r>
+      <w:r>
+        <w:rPr>
+          <w:rFonts w:hint="eastAsia"/>
+          <w:b/>
+          <w:bCs/>
+          <w:color w:val="FF0000"/>
+          <w:szCs w:val="21"/>
+        </w:rPr>
+        <w:t>条件用到的索引长度，而</w:t>
+      </w:r>
+      <w:r>
+        <w:rPr>
+          <w:rFonts w:hint="eastAsia"/>
+          <w:b/>
+          <w:bCs/>
+          <w:color w:val="FF0000"/>
+          <w:szCs w:val="21"/>
+        </w:rPr>
+        <w:lastRenderedPageBreak/>
+        <w:t>排序和分组就算用到了索引，也不会计算到</w:t>
+      </w:r>
+      <w:r>
+        <w:rPr>
+          <w:rFonts w:hint="eastAsia"/>
+          <w:b/>
+          <w:bCs/>
+          <w:color w:val="FF0000"/>
+          <w:szCs w:val="21"/>
+        </w:rPr>
+        <w:t>key_len</w:t>
+      </w:r>
+      <w:r>
+        <w:rPr>
+          <w:rFonts w:hint="eastAsia"/>
+          <w:b/>
+          <w:bCs/>
+          <w:color w:val="FF0000"/>
+          <w:szCs w:val="21"/>
+        </w:rPr>
+        <w:t>中。</w:t>
+      </w:r>
+    </w:p>
+    <w:p>
+      <w:pPr>
+        <w:ind w:firstLine="420"/>
+        <w:rPr>
+          <w:rFonts w:ascii="Verdana" w:hAnsi="Verdana"/>
+          <w:color w:val="000000"/>
+          <w:szCs w:val="21"/>
+        </w:rPr>
+      </w:pPr>
+      <w:r>
+        <w:rPr>
+          <w:rFonts w:ascii="Verdana" w:hAnsi="Verdana"/>
+          <w:color w:val="000000"/>
+          <w:szCs w:val="21"/>
+        </w:rPr>
+        <w:t> </w:t>
+      </w:r>
+    </w:p>
+    <w:p>
+      <w:pPr>
+        <w:rPr>
+          <w:rFonts w:ascii="Verdana" w:hAnsi="Verdana"/>
+          <w:color w:val="000000"/>
+          <w:szCs w:val="21"/>
+        </w:rPr>
+      </w:pPr>
+      <w:r>
+        <w:rPr>
+          <w:rFonts w:ascii="Verdana" w:hAnsi="Verdana"/>
+          <w:b/>
+          <w:bCs/>
+          <w:color w:val="FF0000"/>
+          <w:szCs w:val="21"/>
+        </w:rPr>
+        <w:t>ref</w:t>
+      </w:r>
+      <w:r>
+        <w:rPr>
+          <w:rFonts w:ascii="Verdana" w:hAnsi="Verdana"/>
+          <w:b/>
+          <w:bCs/>
+          <w:color w:val="FF0000"/>
+          <w:szCs w:val="21"/>
+        </w:rPr>
+        <w:t>：如果是使用的常数等值查询，这里会显示</w:t>
+      </w:r>
+      <w:r>
+        <w:rPr>
+          <w:rFonts w:ascii="Verdana" w:hAnsi="Verdana"/>
+          <w:b/>
+          <w:bCs/>
+          <w:color w:val="FF0000"/>
+          <w:szCs w:val="21"/>
+        </w:rPr>
+        <w:t>const</w:t>
+      </w:r>
+      <w:r>
+        <w:rPr>
+          <w:rFonts w:ascii="Verdana" w:hAnsi="Verdana"/>
+          <w:b/>
+          <w:bCs/>
+          <w:color w:val="FF0000"/>
+          <w:szCs w:val="21"/>
+        </w:rPr>
+        <w:t>，如果是连接查询，被驱动表的执行计划这里会显示驱动表的关联字段，如果是条件使用了表达式或者函数，或者条件列发生了内部隐式转换，这里可能显示为</w:t>
+      </w:r>
+      <w:r>
+        <w:rPr>
+          <w:rFonts w:ascii="Verdana" w:hAnsi="Verdana"/>
+          <w:b/>
+          <w:bCs/>
+          <w:color w:val="FF0000"/>
+          <w:szCs w:val="21"/>
+        </w:rPr>
+        <w:t>func</w:t>
+      </w:r>
+      <w:r>
+        <w:rPr>
+          <w:rFonts w:ascii="Verdana" w:hAnsi="Verdana"/>
+          <w:b/>
+          <w:bCs/>
+          <w:color w:val="FF0000"/>
+          <w:szCs w:val="21"/>
+        </w:rPr>
+        <w:t>。</w:t>
+      </w:r>
+    </w:p>
+    <w:p>
+      <w:pPr>
+        <w:rPr>
+          <w:rFonts w:ascii="Verdana" w:hAnsi="Verdana"/>
+          <w:color w:val="000000"/>
+          <w:szCs w:val="21"/>
+        </w:rPr>
+      </w:pPr>
+      <w:r>
+        <w:rPr>
+          <w:rFonts w:ascii="Verdana" w:hAnsi="Verdana"/>
+          <w:color w:val="000000"/>
+          <w:szCs w:val="21"/>
+        </w:rPr>
+        <w:t> </w:t>
+      </w:r>
+    </w:p>
+    <w:p>
+      <w:pPr>
+        <w:ind w:firstLine="420"/>
+        <w:rPr>
+          <w:rFonts w:ascii="Verdana" w:hAnsi="Verdana"/>
+          <w:color w:val="000000"/>
+          <w:szCs w:val="21"/>
+        </w:rPr>
+      </w:pPr>
+      <w:r>
+        <w:rPr>
+          <w:rFonts w:ascii="Verdana" w:hAnsi="Verdana"/>
+          <w:b/>
+          <w:bCs/>
+          <w:color w:val="FF0000"/>
+          <w:szCs w:val="21"/>
+        </w:rPr>
+        <w:t>rows</w:t>
+      </w:r>
+      <w:r>
+        <w:rPr>
+          <w:rFonts w:ascii="Verdana" w:hAnsi="Verdana"/>
+          <w:b/>
+          <w:bCs/>
+          <w:color w:val="FF0000"/>
+          <w:szCs w:val="21"/>
+        </w:rPr>
+        <w:t>：这里是执行计划中估算的扫描行数，不是精确值。</w:t>
+      </w:r>
+    </w:p>
+    <w:p>
+      <w:pPr>
+        <w:ind w:firstLine="840"/>
+        <w:rPr>
+          <w:rFonts w:ascii="Verdana" w:hAnsi="Verdana"/>
+          <w:color w:val="000000"/>
+          <w:szCs w:val="21"/>
+        </w:rPr>
+      </w:pPr>
+      <w:r>
+        <w:rPr>
+          <w:rFonts w:ascii="Verdana" w:hAnsi="Verdana"/>
+          <w:color w:val="000000"/>
+          <w:szCs w:val="21"/>
+        </w:rPr>
+        <w:t> </w:t>
+      </w:r>
+    </w:p>
+    <w:p>
+      <w:pPr>
+        <w:ind w:firstLine="420"/>
+        <w:rPr>
+          <w:rFonts w:ascii="Verdana" w:hAnsi="Verdana"/>
+          <w:color w:val="000000"/>
+          <w:szCs w:val="21"/>
+        </w:rPr>
+      </w:pPr>
+      <w:r>
+        <w:rPr>
+          <w:rFonts w:ascii="Verdana" w:hAnsi="Verdana"/>
+          <w:b/>
+          <w:bCs/>
+          <w:color w:val="FF0000"/>
+          <w:szCs w:val="21"/>
+        </w:rPr>
+        <w:t>extra</w:t>
+      </w:r>
+      <w:r>
+        <w:rPr>
+          <w:rFonts w:ascii="Verdana" w:hAnsi="Verdana"/>
+          <w:b/>
+          <w:bCs/>
+          <w:color w:val="FF0000"/>
+          <w:szCs w:val="21"/>
+        </w:rPr>
+        <w:t>：这个列可以显示的信息非常多，有几十种，常用的有：</w:t>
+      </w:r>
+    </w:p>
+    <w:p>
+      <w:pPr>
+        <w:ind w:firstLine="840"/>
+        <w:rPr>
+          <w:rFonts w:ascii="Verdana" w:hAnsi="Verdana"/>
+          <w:color w:val="000000"/>
+          <w:szCs w:val="21"/>
+        </w:rPr>
+      </w:pPr>
+      <w:r>
+        <w:rPr>
+          <w:rFonts w:ascii="Verdana" w:hAnsi="Verdana"/>
+          <w:b/>
+          <w:bCs/>
+          <w:color w:val="0070C0"/>
+          <w:szCs w:val="21"/>
+        </w:rPr>
+        <w:t>distinct</w:t>
+      </w:r>
+      <w:r>
+        <w:rPr>
+          <w:rFonts w:ascii="Verdana" w:hAnsi="Verdana"/>
+          <w:b/>
+          <w:bCs/>
+          <w:color w:val="0070C0"/>
+          <w:szCs w:val="21"/>
+        </w:rPr>
+        <w:t>：在</w:t>
+      </w:r>
+      <w:r>
+        <w:rPr>
+          <w:rFonts w:ascii="Verdana" w:hAnsi="Verdana"/>
+          <w:b/>
+          <w:bCs/>
+          <w:color w:val="0070C0"/>
+          <w:szCs w:val="21"/>
+        </w:rPr>
+        <w:t>select</w:t>
+      </w:r>
+      <w:r>
+        <w:rPr>
+          <w:rFonts w:ascii="Verdana" w:hAnsi="Verdana"/>
+          <w:b/>
+          <w:bCs/>
+          <w:color w:val="0070C0"/>
+          <w:szCs w:val="21"/>
+        </w:rPr>
+        <w:t>部分使用了</w:t>
+      </w:r>
+      <w:r>
+        <w:rPr>
+          <w:rFonts w:ascii="Verdana" w:hAnsi="Verdana"/>
+          <w:b/>
+          <w:bCs/>
+          <w:color w:val="0070C0"/>
+          <w:szCs w:val="21"/>
+        </w:rPr>
+        <w:t>distinc</w:t>
+      </w:r>
+      <w:r>
+        <w:rPr>
+          <w:rFonts w:ascii="Verdana" w:hAnsi="Verdana"/>
+          <w:b/>
+          <w:bCs/>
+          <w:color w:val="0070C0"/>
+          <w:szCs w:val="21"/>
+        </w:rPr>
+        <w:t>关键字</w:t>
+      </w:r>
+    </w:p>
+    <w:p>
+      <w:pPr>
+        <w:ind w:firstLine="840"/>
+        <w:rPr>
+          <w:rFonts w:ascii="Verdana" w:hAnsi="Verdana"/>
+          <w:color w:val="000000"/>
+          <w:szCs w:val="21"/>
+        </w:rPr>
+      </w:pPr>
+      <w:r>
+        <w:rPr>
+          <w:rFonts w:ascii="Verdana" w:hAnsi="Verdana"/>
+          <w:b/>
+          <w:bCs/>
+          <w:color w:val="0070C0"/>
+          <w:szCs w:val="21"/>
+        </w:rPr>
+        <w:t>no tables used</w:t>
+      </w:r>
+      <w:r>
+        <w:rPr>
+          <w:rFonts w:ascii="Verdana" w:hAnsi="Verdana"/>
+          <w:b/>
+          <w:bCs/>
+          <w:color w:val="0070C0"/>
+          <w:szCs w:val="21"/>
+        </w:rPr>
+        <w:t>：不带</w:t>
+      </w:r>
+      <w:r>
+        <w:rPr>
+          <w:rFonts w:ascii="Verdana" w:hAnsi="Verdana"/>
+          <w:b/>
+          <w:bCs/>
+          <w:color w:val="0070C0"/>
+          <w:szCs w:val="21"/>
+        </w:rPr>
+        <w:t>from</w:t>
+      </w:r>
+      <w:r>
+        <w:rPr>
+          <w:rFonts w:ascii="Verdana" w:hAnsi="Verdana"/>
+          <w:b/>
+          <w:bCs/>
+          <w:color w:val="0070C0"/>
+          <w:szCs w:val="21"/>
+        </w:rPr>
+        <w:t>字句的查询或者</w:t>
+      </w:r>
+      <w:r>
+        <w:rPr>
+          <w:rFonts w:ascii="Verdana" w:hAnsi="Verdana"/>
+          <w:b/>
+          <w:bCs/>
+          <w:color w:val="0070C0"/>
+          <w:szCs w:val="21"/>
+        </w:rPr>
+        <w:t>From dual</w:t>
+      </w:r>
+      <w:r>
+        <w:rPr>
+          <w:rFonts w:ascii="Verdana" w:hAnsi="Verdana"/>
+          <w:b/>
+          <w:bCs/>
+          <w:color w:val="0070C0"/>
+          <w:szCs w:val="21"/>
+        </w:rPr>
+        <w:t>查询。</w:t>
+      </w:r>
+    </w:p>
+    <w:p>
+      <w:pPr>
+        <w:ind w:firstLine="840"/>
+        <w:rPr>
+          <w:rFonts w:ascii="Verdana" w:hAnsi="Verdana"/>
+          <w:color w:val="000000"/>
+          <w:szCs w:val="21"/>
+        </w:rPr>
+      </w:pPr>
+      <w:r>
+        <w:rPr>
+          <w:rFonts w:ascii="Verdana" w:hAnsi="Verdana"/>
+          <w:color w:val="000000"/>
+          <w:szCs w:val="21"/>
+        </w:rPr>
+        <w:t>使用</w:t>
+      </w:r>
+      <w:r>
+        <w:rPr>
+          <w:rFonts w:ascii="Verdana" w:hAnsi="Verdana"/>
+          <w:color w:val="000000"/>
+          <w:szCs w:val="21"/>
+        </w:rPr>
+        <w:t>not in()</w:t>
+      </w:r>
+      <w:r>
+        <w:rPr>
+          <w:rFonts w:ascii="Verdana" w:hAnsi="Verdana"/>
+          <w:color w:val="000000"/>
+          <w:szCs w:val="21"/>
+        </w:rPr>
+        <w:t>形式子查询或</w:t>
+      </w:r>
+      <w:r>
+        <w:rPr>
+          <w:rFonts w:ascii="Verdana" w:hAnsi="Verdana"/>
+          <w:color w:val="000000"/>
+          <w:szCs w:val="21"/>
+        </w:rPr>
+        <w:t>not exists</w:t>
+      </w:r>
+      <w:r>
+        <w:rPr>
+          <w:rFonts w:ascii="Verdana" w:hAnsi="Verdana"/>
+          <w:color w:val="000000"/>
+          <w:szCs w:val="21"/>
+        </w:rPr>
+        <w:t>运算符的连接查询，这种叫做反连接。即，一般连接查询是先查询内表，再查询外表，反连接就是先查询外表，再查询内表。</w:t>
+      </w:r>
+    </w:p>
+    <w:p>
+      <w:pPr>
+        <w:ind w:firstLine="840"/>
+        <w:rPr>
+          <w:rFonts w:ascii="Verdana" w:hAnsi="Verdana"/>
+          <w:color w:val="000000"/>
+          <w:szCs w:val="21"/>
+        </w:rPr>
+      </w:pPr>
+      <w:r>
+        <w:rPr>
+          <w:rFonts w:ascii="Verdana" w:hAnsi="Verdana"/>
+          <w:b/>
+          <w:bCs/>
+          <w:color w:val="0070C0"/>
+          <w:szCs w:val="21"/>
+        </w:rPr>
+        <w:t>using filesort</w:t>
+      </w:r>
+      <w:r>
+        <w:rPr>
+          <w:rFonts w:ascii="Verdana" w:hAnsi="Verdana"/>
+          <w:b/>
+          <w:bCs/>
+          <w:color w:val="0070C0"/>
+          <w:szCs w:val="21"/>
+        </w:rPr>
+        <w:t>：排序时无法使用到索引时，就会出现这个。常见于</w:t>
+      </w:r>
+      <w:r>
+        <w:rPr>
+          <w:rFonts w:ascii="Verdana" w:hAnsi="Verdana"/>
+          <w:b/>
+          <w:bCs/>
+          <w:color w:val="0070C0"/>
+          <w:szCs w:val="21"/>
+        </w:rPr>
+        <w:t>order by</w:t>
+      </w:r>
+      <w:r>
+        <w:rPr>
+          <w:rFonts w:ascii="Verdana" w:hAnsi="Verdana"/>
+          <w:b/>
+          <w:bCs/>
+          <w:color w:val="0070C0"/>
+          <w:szCs w:val="21"/>
+        </w:rPr>
+        <w:t>和</w:t>
+      </w:r>
+      <w:r>
+        <w:rPr>
+          <w:rFonts w:ascii="Verdana" w:hAnsi="Verdana"/>
+          <w:b/>
+          <w:bCs/>
+          <w:color w:val="0070C0"/>
+          <w:szCs w:val="21"/>
+        </w:rPr>
+        <w:t>group by</w:t>
+      </w:r>
+      <w:r>
+        <w:rPr>
+          <w:rFonts w:ascii="Verdana" w:hAnsi="Verdana"/>
+          <w:b/>
+          <w:bCs/>
+          <w:color w:val="0070C0"/>
+          <w:szCs w:val="21"/>
+        </w:rPr>
+        <w:t>语句中。</w:t>
+      </w:r>
+    </w:p>
+    <w:p>
+      <w:pPr>
+        <w:ind w:firstLine="840"/>
+        <w:rPr>
+          <w:rFonts w:ascii="Verdana" w:hAnsi="Verdana"/>
+          <w:color w:val="000000"/>
+          <w:szCs w:val="21"/>
+        </w:rPr>
+      </w:pPr>
+      <w:r>
+        <w:rPr>
+          <w:rFonts w:ascii="Verdana" w:hAnsi="Verdana"/>
+          <w:b/>
+          <w:bCs/>
+          <w:color w:val="0070C0"/>
+          <w:szCs w:val="21"/>
+        </w:rPr>
+        <w:t>using index</w:t>
+      </w:r>
+      <w:r>
+        <w:rPr>
+          <w:rFonts w:ascii="Verdana" w:hAnsi="Verdana"/>
+          <w:b/>
+          <w:bCs/>
+          <w:color w:val="0070C0"/>
+          <w:szCs w:val="21"/>
+        </w:rPr>
+        <w:t>：查询时不需要回表查询，直接通过索引就可以获取查询的数据。</w:t>
+      </w:r>
+    </w:p>
+    <w:p>
+      <w:pPr>
+        <w:ind w:firstLine="840"/>
+        <w:rPr>
+          <w:rFonts w:ascii="Verdana" w:hAnsi="Verdana"/>
+          <w:color w:val="000000"/>
+          <w:szCs w:val="21"/>
+        </w:rPr>
+      </w:pPr>
+      <w:r>
+        <w:rPr>
+          <w:rFonts w:ascii="Verdana" w:hAnsi="Verdana"/>
+          <w:b/>
+          <w:bCs/>
+          <w:color w:val="0070C0"/>
+          <w:szCs w:val="21"/>
+        </w:rPr>
+        <w:t>using_union</w:t>
+      </w:r>
+      <w:r>
+        <w:rPr>
+          <w:rFonts w:ascii="Verdana" w:hAnsi="Verdana"/>
+          <w:b/>
+          <w:bCs/>
+          <w:color w:val="0070C0"/>
+          <w:szCs w:val="21"/>
+        </w:rPr>
+        <w:t>：表示使用</w:t>
+      </w:r>
+      <w:r>
+        <w:rPr>
+          <w:rFonts w:ascii="Verdana" w:hAnsi="Verdana"/>
+          <w:b/>
+          <w:bCs/>
+          <w:color w:val="0070C0"/>
+          <w:szCs w:val="21"/>
+        </w:rPr>
+        <w:t>or</w:t>
+      </w:r>
+      <w:r>
+        <w:rPr>
+          <w:rFonts w:ascii="Verdana" w:hAnsi="Verdana"/>
+          <w:b/>
+          <w:bCs/>
+          <w:color w:val="0070C0"/>
+          <w:szCs w:val="21"/>
+        </w:rPr>
+        <w:t>连接各个使用索引的条件时，该信息表示从处理结果获取并集</w:t>
+      </w:r>
+    </w:p>
+    <w:p>
+      <w:pPr>
+        <w:ind w:firstLine="840"/>
+        <w:rPr>
+          <w:rFonts w:ascii="Verdana" w:hAnsi="Verdana"/>
+          <w:color w:val="000000"/>
+          <w:szCs w:val="21"/>
+        </w:rPr>
+      </w:pPr>
+      <w:r>
+        <w:rPr>
+          <w:rFonts w:ascii="Verdana" w:hAnsi="Verdana"/>
+          <w:b/>
+          <w:bCs/>
+          <w:color w:val="0070C0"/>
+          <w:szCs w:val="21"/>
+        </w:rPr>
+        <w:t>using intersect</w:t>
+      </w:r>
+      <w:r>
+        <w:rPr>
+          <w:rFonts w:ascii="Verdana" w:hAnsi="Verdana"/>
+          <w:b/>
+          <w:bCs/>
+          <w:color w:val="0070C0"/>
+          <w:szCs w:val="21"/>
+        </w:rPr>
+        <w:t>：表示使用</w:t>
+      </w:r>
+      <w:r>
+        <w:rPr>
+          <w:rFonts w:ascii="Verdana" w:hAnsi="Verdana"/>
+          <w:b/>
+          <w:bCs/>
+          <w:color w:val="0070C0"/>
+          <w:szCs w:val="21"/>
+        </w:rPr>
+        <w:t>and</w:t>
+      </w:r>
+      <w:r>
+        <w:rPr>
+          <w:rFonts w:ascii="Verdana" w:hAnsi="Verdana"/>
+          <w:b/>
+          <w:bCs/>
+          <w:color w:val="0070C0"/>
+          <w:szCs w:val="21"/>
+        </w:rPr>
+        <w:t>的各个索引的条件时，该信息表示是从处理结果获取交集</w:t>
+      </w:r>
+    </w:p>
+    <w:p>
+      <w:pPr>
+        <w:ind w:firstLine="840"/>
+        <w:rPr>
+          <w:rFonts w:ascii="Verdana" w:hAnsi="Verdana"/>
+          <w:color w:val="000000"/>
+          <w:szCs w:val="21"/>
+        </w:rPr>
+      </w:pPr>
+      <w:r>
+        <w:rPr>
+          <w:rFonts w:ascii="Verdana" w:hAnsi="Verdana"/>
+          <w:b/>
+          <w:bCs/>
+          <w:color w:val="0070C0"/>
+          <w:szCs w:val="21"/>
+        </w:rPr>
+        <w:t>using sort_union</w:t>
+      </w:r>
+      <w:r>
+        <w:rPr>
+          <w:rFonts w:ascii="Verdana" w:hAnsi="Verdana"/>
+          <w:b/>
+          <w:bCs/>
+          <w:color w:val="0070C0"/>
+          <w:szCs w:val="21"/>
+        </w:rPr>
+        <w:t>和</w:t>
+      </w:r>
+      <w:r>
+        <w:rPr>
+          <w:rFonts w:ascii="Verdana" w:hAnsi="Verdana"/>
+          <w:b/>
+          <w:bCs/>
+          <w:color w:val="0070C0"/>
+          <w:szCs w:val="21"/>
+        </w:rPr>
+        <w:t>using sort_intersection</w:t>
+      </w:r>
+      <w:r>
+        <w:rPr>
+          <w:rFonts w:ascii="Verdana" w:hAnsi="Verdana"/>
+          <w:b/>
+          <w:bCs/>
+          <w:color w:val="0070C0"/>
+          <w:szCs w:val="21"/>
+        </w:rPr>
+        <w:t>：与前面两个对应的类似，只是他们是出现在用</w:t>
+      </w:r>
+      <w:r>
+        <w:rPr>
+          <w:rFonts w:ascii="Verdana" w:hAnsi="Verdana"/>
+          <w:b/>
+          <w:bCs/>
+          <w:color w:val="0070C0"/>
+          <w:szCs w:val="21"/>
+        </w:rPr>
+        <w:t>and</w:t>
+      </w:r>
+      <w:r>
+        <w:rPr>
+          <w:rFonts w:ascii="Verdana" w:hAnsi="Verdana"/>
+          <w:b/>
+          <w:bCs/>
+          <w:color w:val="0070C0"/>
+          <w:szCs w:val="21"/>
+        </w:rPr>
+        <w:t>和</w:t>
+      </w:r>
+      <w:r>
+        <w:rPr>
+          <w:rFonts w:ascii="Verdana" w:hAnsi="Verdana"/>
+          <w:b/>
+          <w:bCs/>
+          <w:color w:val="0070C0"/>
+          <w:szCs w:val="21"/>
+        </w:rPr>
+        <w:t>or</w:t>
+      </w:r>
+      <w:r>
+        <w:rPr>
+          <w:rFonts w:ascii="Verdana" w:hAnsi="Verdana"/>
+          <w:b/>
+          <w:bCs/>
+          <w:color w:val="0070C0"/>
+          <w:szCs w:val="21"/>
+        </w:rPr>
+        <w:t>查询信息量大时，先查询主键，然后进行排序合并后，才能读取记录并返回。</w:t>
+      </w:r>
+    </w:p>
+    <w:p>
+      <w:pPr>
+        <w:ind w:firstLine="840"/>
+        <w:rPr>
+          <w:rFonts w:ascii="Verdana" w:hAnsi="Verdana"/>
+          <w:color w:val="000000"/>
+          <w:szCs w:val="21"/>
+        </w:rPr>
+      </w:pPr>
+      <w:r>
+        <w:rPr>
+          <w:rFonts w:ascii="Verdana" w:hAnsi="Verdana"/>
+          <w:b/>
+          <w:bCs/>
+          <w:color w:val="0070C0"/>
+          <w:szCs w:val="21"/>
+        </w:rPr>
+        <w:t>using where</w:t>
+      </w:r>
+      <w:r>
+        <w:rPr>
+          <w:rFonts w:ascii="Verdana" w:hAnsi="Verdana"/>
+          <w:b/>
+          <w:bCs/>
+          <w:color w:val="0070C0"/>
+          <w:szCs w:val="21"/>
+        </w:rPr>
+        <w:t>：表示存储引擎返回的记录并不是所有的都满足查询条件，需要在</w:t>
+      </w:r>
+      <w:r>
+        <w:rPr>
+          <w:rFonts w:ascii="Verdana" w:hAnsi="Verdana"/>
+          <w:b/>
+          <w:bCs/>
+          <w:color w:val="0070C0"/>
+          <w:szCs w:val="21"/>
+        </w:rPr>
+        <w:t>server</w:t>
+      </w:r>
+      <w:r>
+        <w:rPr>
+          <w:rFonts w:ascii="Verdana" w:hAnsi="Verdana"/>
+          <w:b/>
+          <w:bCs/>
+          <w:color w:val="0070C0"/>
+          <w:szCs w:val="21"/>
+        </w:rPr>
+        <w:t>层进行过滤。查询条件中分为限制条件和检查条件，</w:t>
+      </w:r>
+      <w:r>
+        <w:rPr>
+          <w:rFonts w:ascii="Verdana" w:hAnsi="Verdana"/>
+          <w:b/>
+          <w:bCs/>
+          <w:color w:val="0070C0"/>
+          <w:szCs w:val="21"/>
+        </w:rPr>
+        <w:t>5.6</w:t>
+      </w:r>
+      <w:r>
+        <w:rPr>
+          <w:rFonts w:ascii="Verdana" w:hAnsi="Verdana"/>
+          <w:b/>
+          <w:bCs/>
+          <w:color w:val="0070C0"/>
+          <w:szCs w:val="21"/>
+        </w:rPr>
+        <w:t>之前，存储引擎只能根据限制条件扫描数据并返回，然后</w:t>
+      </w:r>
+      <w:r>
+        <w:rPr>
+          <w:rFonts w:ascii="Verdana" w:hAnsi="Verdana"/>
+          <w:b/>
+          <w:bCs/>
+          <w:color w:val="0070C0"/>
+          <w:szCs w:val="21"/>
+        </w:rPr>
+        <w:t>server</w:t>
+      </w:r>
+      <w:r>
+        <w:rPr>
+          <w:rFonts w:ascii="Verdana" w:hAnsi="Verdana"/>
+          <w:b/>
+          <w:bCs/>
+          <w:color w:val="0070C0"/>
+          <w:szCs w:val="21"/>
+        </w:rPr>
+        <w:t>层根据检查条件进行过滤再返回真正符合查询的数据。</w:t>
+      </w:r>
+      <w:r>
+        <w:rPr>
+          <w:rFonts w:ascii="Verdana" w:hAnsi="Verdana"/>
+          <w:b/>
+          <w:bCs/>
+          <w:color w:val="0070C0"/>
+          <w:szCs w:val="21"/>
+        </w:rPr>
+        <w:t>5.6.x</w:t>
+      </w:r>
+      <w:r>
+        <w:rPr>
+          <w:rFonts w:ascii="Verdana" w:hAnsi="Verdana"/>
+          <w:b/>
+          <w:bCs/>
+          <w:color w:val="0070C0"/>
+          <w:szCs w:val="21"/>
+        </w:rPr>
+        <w:t>之后支持</w:t>
+      </w:r>
+      <w:r>
+        <w:rPr>
+          <w:rFonts w:ascii="Verdana" w:hAnsi="Verdana"/>
+          <w:b/>
+          <w:bCs/>
+          <w:color w:val="0070C0"/>
+          <w:szCs w:val="21"/>
+        </w:rPr>
+        <w:t>ICP</w:t>
+      </w:r>
+      <w:r>
+        <w:rPr>
+          <w:rFonts w:ascii="Verdana" w:hAnsi="Verdana"/>
+          <w:b/>
+          <w:bCs/>
+          <w:color w:val="0070C0"/>
+          <w:szCs w:val="21"/>
+        </w:rPr>
+        <w:t>特性，可以把检查条件也下推到存储引擎层，不符合检查条件和限制条件的数据，直接不读取，这样就大大减少了存储引擎扫描的记录数量。</w:t>
+      </w:r>
+      <w:r>
+        <w:rPr>
+          <w:rFonts w:ascii="Verdana" w:hAnsi="Verdana"/>
+          <w:b/>
+          <w:bCs/>
+          <w:color w:val="0070C0"/>
+          <w:szCs w:val="21"/>
+        </w:rPr>
+        <w:t>extra</w:t>
+      </w:r>
+      <w:r>
+        <w:rPr>
+          <w:rFonts w:ascii="Verdana" w:hAnsi="Verdana"/>
+          <w:b/>
+          <w:bCs/>
+          <w:color w:val="0070C0"/>
+          <w:szCs w:val="21"/>
+        </w:rPr>
+        <w:t>列显示</w:t>
+      </w:r>
+      <w:r>
+        <w:rPr>
+          <w:rFonts w:ascii="Verdana" w:hAnsi="Verdana"/>
+          <w:b/>
+          <w:bCs/>
+          <w:color w:val="0070C0"/>
+          <w:szCs w:val="21"/>
+        </w:rPr>
+        <w:t>using index condition</w:t>
+      </w:r>
+    </w:p>
+    <w:p>
+      <w:pPr>
+        <w:ind w:firstLine="840"/>
+        <w:rPr>
+          <w:rFonts w:ascii="Verdana" w:hAnsi="Verdana"/>
+          <w:color w:val="000000"/>
+          <w:szCs w:val="21"/>
+        </w:rPr>
+      </w:pPr>
+      <w:r>
+        <w:rPr>
+          <w:rFonts w:ascii="Verdana" w:hAnsi="Verdana"/>
+          <w:b/>
+          <w:bCs/>
+          <w:color w:val="0070C0"/>
+          <w:szCs w:val="21"/>
+        </w:rPr>
+        <w:t>using temporary</w:t>
+      </w:r>
+      <w:r>
+        <w:rPr>
+          <w:rFonts w:ascii="Verdana" w:hAnsi="Verdana"/>
+          <w:b/>
+          <w:bCs/>
+          <w:color w:val="0070C0"/>
+          <w:szCs w:val="21"/>
+        </w:rPr>
+        <w:t>：表示使用了临时表存储中间结果。临时表可以是内存临时表和磁盘临时表，执行计划中看不出来，需要查看</w:t>
+      </w:r>
+      <w:r>
+        <w:rPr>
+          <w:rFonts w:ascii="Verdana" w:hAnsi="Verdana"/>
+          <w:b/>
+          <w:bCs/>
+          <w:color w:val="0070C0"/>
+          <w:szCs w:val="21"/>
+        </w:rPr>
+        <w:t>status</w:t>
+      </w:r>
+      <w:r>
+        <w:rPr>
+          <w:rFonts w:ascii="Verdana" w:hAnsi="Verdana"/>
+          <w:b/>
+          <w:bCs/>
+          <w:color w:val="0070C0"/>
+          <w:szCs w:val="21"/>
+        </w:rPr>
+        <w:t>变量，</w:t>
+      </w:r>
+      <w:r>
+        <w:rPr>
+          <w:rFonts w:ascii="Verdana" w:hAnsi="Verdana"/>
+          <w:b/>
+          <w:bCs/>
+          <w:color w:val="0070C0"/>
+          <w:szCs w:val="21"/>
+        </w:rPr>
+        <w:t>used_tmp_table</w:t>
+      </w:r>
+      <w:r>
+        <w:rPr>
+          <w:rFonts w:ascii="Verdana" w:hAnsi="Verdana"/>
+          <w:b/>
+          <w:bCs/>
+          <w:color w:val="0070C0"/>
+          <w:szCs w:val="21"/>
+        </w:rPr>
+        <w:t>，</w:t>
+      </w:r>
+      <w:r>
+        <w:rPr>
+          <w:rFonts w:ascii="Verdana" w:hAnsi="Verdana"/>
+          <w:b/>
+          <w:bCs/>
+          <w:color w:val="0070C0"/>
+          <w:szCs w:val="21"/>
+        </w:rPr>
+        <w:t>used_tmp_disk_table</w:t>
+      </w:r>
+      <w:r>
+        <w:rPr>
+          <w:rFonts w:ascii="Verdana" w:hAnsi="Verdana"/>
+          <w:b/>
+          <w:bCs/>
+          <w:color w:val="0070C0"/>
+          <w:szCs w:val="21"/>
+        </w:rPr>
+        <w:t>才能看出来。</w:t>
+      </w:r>
+    </w:p>
+    <w:p>
+      <w:pPr>
+        <w:ind w:firstLine="840"/>
+        <w:rPr>
+          <w:rFonts w:ascii="Verdana" w:hAnsi="Verdana"/>
+          <w:color w:val="000000"/>
+          <w:szCs w:val="21"/>
+        </w:rPr>
+      </w:pPr>
+      <w:r>
+        <w:rPr>
+          <w:rFonts w:ascii="Verdana" w:hAnsi="Verdana"/>
+          <w:b/>
+          <w:bCs/>
+          <w:color w:val="0070C0"/>
+          <w:szCs w:val="21"/>
+        </w:rPr>
+        <w:t>firstmatch(tb_name)</w:t>
+      </w:r>
+      <w:r>
+        <w:rPr>
+          <w:rFonts w:ascii="Verdana" w:hAnsi="Verdana"/>
+          <w:b/>
+          <w:bCs/>
+          <w:color w:val="0070C0"/>
+          <w:szCs w:val="21"/>
+        </w:rPr>
+        <w:t>：</w:t>
+      </w:r>
+      <w:r>
+        <w:rPr>
+          <w:rFonts w:ascii="Verdana" w:hAnsi="Verdana"/>
+          <w:b/>
+          <w:bCs/>
+          <w:color w:val="0070C0"/>
+          <w:szCs w:val="21"/>
+        </w:rPr>
+        <w:t>5.6.x</w:t>
+      </w:r>
+      <w:r>
+        <w:rPr>
+          <w:rFonts w:ascii="Verdana" w:hAnsi="Verdana"/>
+          <w:b/>
+          <w:bCs/>
+          <w:color w:val="0070C0"/>
+          <w:szCs w:val="21"/>
+        </w:rPr>
+        <w:t>开始引入的优化子查询的新特性之一，常见于</w:t>
+      </w:r>
+      <w:r>
+        <w:rPr>
+          <w:rFonts w:ascii="Verdana" w:hAnsi="Verdana"/>
+          <w:b/>
+          <w:bCs/>
+          <w:color w:val="0070C0"/>
+          <w:szCs w:val="21"/>
+        </w:rPr>
+        <w:t>where</w:t>
+      </w:r>
+      <w:r>
+        <w:rPr>
+          <w:rFonts w:ascii="Verdana" w:hAnsi="Verdana"/>
+          <w:b/>
+          <w:bCs/>
+          <w:color w:val="0070C0"/>
+          <w:szCs w:val="21"/>
+        </w:rPr>
+        <w:t>字句含有</w:t>
+      </w:r>
+      <w:r>
+        <w:rPr>
+          <w:rFonts w:ascii="Verdana" w:hAnsi="Verdana"/>
+          <w:b/>
+          <w:bCs/>
+          <w:color w:val="0070C0"/>
+          <w:szCs w:val="21"/>
+        </w:rPr>
+        <w:t>in()</w:t>
+      </w:r>
+      <w:r>
+        <w:rPr>
+          <w:rFonts w:ascii="Verdana" w:hAnsi="Verdana"/>
+          <w:b/>
+          <w:bCs/>
+          <w:color w:val="0070C0"/>
+          <w:szCs w:val="21"/>
+        </w:rPr>
+        <w:t>类型的子查询。如果内表的数据量比较大，就可能出现这个</w:t>
+      </w:r>
+    </w:p>
+    <w:p>
+      <w:pPr>
+        <w:ind w:firstLine="840"/>
+        <w:rPr>
+          <w:rFonts w:ascii="Verdana" w:hAnsi="Verdana"/>
+          <w:color w:val="000000"/>
+          <w:szCs w:val="21"/>
+        </w:rPr>
+      </w:pPr>
+      <w:r>
+        <w:rPr>
+          <w:rFonts w:ascii="Verdana" w:hAnsi="Verdana"/>
+          <w:b/>
+          <w:bCs/>
+          <w:color w:val="0070C0"/>
+          <w:szCs w:val="21"/>
+        </w:rPr>
+        <w:t>loosescan(m..n)</w:t>
+      </w:r>
+      <w:r>
+        <w:rPr>
+          <w:rFonts w:ascii="Verdana" w:hAnsi="Verdana"/>
+          <w:b/>
+          <w:bCs/>
+          <w:color w:val="0070C0"/>
+          <w:szCs w:val="21"/>
+        </w:rPr>
+        <w:t>：</w:t>
+      </w:r>
+      <w:r>
+        <w:rPr>
+          <w:rFonts w:ascii="Verdana" w:hAnsi="Verdana"/>
+          <w:b/>
+          <w:bCs/>
+          <w:color w:val="0070C0"/>
+          <w:szCs w:val="21"/>
+        </w:rPr>
+        <w:t>5.6.x</w:t>
+      </w:r>
+      <w:r>
+        <w:rPr>
+          <w:rFonts w:ascii="Verdana" w:hAnsi="Verdana"/>
+          <w:b/>
+          <w:bCs/>
+          <w:color w:val="0070C0"/>
+          <w:szCs w:val="21"/>
+        </w:rPr>
+        <w:t>之后引入的优化子查询的新特性之一，在</w:t>
+      </w:r>
+      <w:r>
+        <w:rPr>
+          <w:rFonts w:ascii="Verdana" w:hAnsi="Verdana"/>
+          <w:b/>
+          <w:bCs/>
+          <w:color w:val="0070C0"/>
+          <w:szCs w:val="21"/>
+        </w:rPr>
+        <w:t>in()</w:t>
+      </w:r>
+      <w:r>
+        <w:rPr>
+          <w:rFonts w:ascii="Verdana" w:hAnsi="Verdana"/>
+          <w:b/>
+          <w:bCs/>
+          <w:color w:val="0070C0"/>
+          <w:szCs w:val="21"/>
+        </w:rPr>
+        <w:t>类型的子查询中，子查询返回的可能有重复记录时，就可能出现这个</w:t>
+      </w:r>
+    </w:p>
+    <w:p>
+      <w:pPr>
+        <w:ind w:firstLine="840"/>
+        <w:rPr>
+          <w:rFonts w:ascii="Verdana" w:hAnsi="Verdana"/>
+          <w:color w:val="000000"/>
+          <w:szCs w:val="21"/>
+        </w:rPr>
+      </w:pPr>
+      <w:r>
+        <w:rPr>
+          <w:rFonts w:ascii="Verdana" w:hAnsi="Verdana"/>
+          <w:b/>
+          <w:bCs/>
+          <w:color w:val="0070C0"/>
+          <w:szCs w:val="21"/>
+        </w:rPr>
+        <w:t>filtered</w:t>
+      </w:r>
+      <w:r>
+        <w:rPr>
+          <w:rFonts w:ascii="Verdana" w:hAnsi="Verdana"/>
+          <w:b/>
+          <w:bCs/>
+          <w:color w:val="0070C0"/>
+          <w:szCs w:val="21"/>
+        </w:rPr>
+        <w:t>：使用</w:t>
+      </w:r>
+      <w:r>
+        <w:rPr>
+          <w:rFonts w:ascii="Verdana" w:hAnsi="Verdana"/>
+          <w:b/>
+          <w:bCs/>
+          <w:color w:val="0070C0"/>
+          <w:szCs w:val="21"/>
+        </w:rPr>
+        <w:t>explain extended</w:t>
+      </w:r>
+      <w:r>
+        <w:rPr>
+          <w:rFonts w:ascii="Verdana" w:hAnsi="Verdana"/>
+          <w:b/>
+          <w:bCs/>
+          <w:color w:val="0070C0"/>
+          <w:szCs w:val="21"/>
+        </w:rPr>
+        <w:t>时会出现这个列，</w:t>
+      </w:r>
+      <w:r>
+        <w:rPr>
+          <w:rFonts w:ascii="Verdana" w:hAnsi="Verdana"/>
+          <w:b/>
+          <w:bCs/>
+          <w:color w:val="0070C0"/>
+          <w:szCs w:val="21"/>
+        </w:rPr>
+        <w:t>5.7</w:t>
+      </w:r>
+      <w:r>
+        <w:rPr>
+          <w:rFonts w:ascii="Verdana" w:hAnsi="Verdana"/>
+          <w:b/>
+          <w:bCs/>
+          <w:color w:val="0070C0"/>
+          <w:szCs w:val="21"/>
+        </w:rPr>
+        <w:t>之后的版本默认就有这个字段，不需要使用</w:t>
+      </w:r>
+      <w:r>
+        <w:rPr>
+          <w:rFonts w:ascii="Verdana" w:hAnsi="Verdana"/>
+          <w:b/>
+          <w:bCs/>
+          <w:color w:val="0070C0"/>
+          <w:szCs w:val="21"/>
+        </w:rPr>
+        <w:t>explain extended</w:t>
+      </w:r>
+      <w:r>
+        <w:rPr>
+          <w:rFonts w:ascii="Verdana" w:hAnsi="Verdana"/>
+          <w:b/>
+          <w:bCs/>
+          <w:color w:val="0070C0"/>
+          <w:szCs w:val="21"/>
+        </w:rPr>
+        <w:t>了。这个字段表示存储引擎返回的数据在</w:t>
+      </w:r>
+      <w:r>
+        <w:rPr>
+          <w:rFonts w:ascii="Verdana" w:hAnsi="Verdana"/>
+          <w:b/>
+          <w:bCs/>
+          <w:color w:val="0070C0"/>
+          <w:szCs w:val="21"/>
+        </w:rPr>
+        <w:t>server</w:t>
+      </w:r>
+      <w:r>
+        <w:rPr>
+          <w:rFonts w:ascii="Verdana" w:hAnsi="Verdana"/>
+          <w:b/>
+          <w:bCs/>
+          <w:color w:val="0070C0"/>
+          <w:szCs w:val="21"/>
+        </w:rPr>
+        <w:t>层过滤后，剩下多少满足查询的记录数量的比例，注意是百分比，不是具体记录数。</w:t>
+      </w:r>
+    </w:p>
+    <w:p/>
     <w:sectPr>
-      <w:pgSz w:w="11906" w:h="16838"/>
+      <w:pgSz w:w="16839" w:h="23814" w:code="8"/>
       <w:pgMar w:top="1440" w:right="1800" w:bottom="1440" w:left="1800" w:header="851" w:footer="992" w:gutter="0"/>
       <w:cols w:space="425"/>
       <w:docGrid w:type="lines" w:linePitch="312"/>
@@ -6805,6 +10835,41 @@
       <w:szCs w:val="18"/>
     </w:rPr>
   </w:style>
+  <w:style w:type="paragraph" w:styleId="a8">
+    <w:name w:val="Title"/>
+    <w:basedOn w:val="a"/>
+    <w:next w:val="a"/>
+    <w:link w:val="Char0"/>
+    <w:uiPriority w:val="10"/>
+    <w:qFormat/>
+    <w:rsid w:val="00A10598"/>
+    <w:pPr>
+      <w:spacing w:before="240" w:after="60"/>
+      <w:jc w:val="center"/>
+      <w:outlineLvl w:val="0"/>
+    </w:pPr>
+    <w:rPr>
+      <w:rFonts w:asciiTheme="majorHAnsi" w:eastAsia="宋体" w:hAnsiTheme="majorHAnsi" w:cstheme="majorBidi"/>
+      <w:b/>
+      <w:bCs/>
+      <w:sz w:val="32"/>
+      <w:szCs w:val="32"/>
+    </w:rPr>
+  </w:style>
+  <w:style w:type="character" w:customStyle="1" w:styleId="Char0">
+    <w:name w:val="标题 Char"/>
+    <w:basedOn w:val="a0"/>
+    <w:link w:val="a8"/>
+    <w:uiPriority w:val="10"/>
+    <w:rsid w:val="00A10598"/>
+    <w:rPr>
+      <w:rFonts w:asciiTheme="majorHAnsi" w:eastAsia="宋体" w:hAnsiTheme="majorHAnsi" w:cstheme="majorBidi"/>
+      <w:b/>
+      <w:bCs/>
+      <w:sz w:val="32"/>
+      <w:szCs w:val="32"/>
+    </w:rPr>
+  </w:style>
 </w:styles>
 </file>
 
@@ -7182,6 +11247,41 @@
       <w:szCs w:val="18"/>
     </w:rPr>
   </w:style>
+  <w:style w:type="paragraph" w:styleId="a8">
+    <w:name w:val="Title"/>
+    <w:basedOn w:val="a"/>
+    <w:next w:val="a"/>
+    <w:link w:val="Char0"/>
+    <w:uiPriority w:val="10"/>
+    <w:qFormat/>
+    <w:rsid w:val="00A10598"/>
+    <w:pPr>
+      <w:spacing w:before="240" w:after="60"/>
+      <w:jc w:val="center"/>
+      <w:outlineLvl w:val="0"/>
+    </w:pPr>
+    <w:rPr>
+      <w:rFonts w:asciiTheme="majorHAnsi" w:eastAsia="宋体" w:hAnsiTheme="majorHAnsi" w:cstheme="majorBidi"/>
+      <w:b/>
+      <w:bCs/>
+      <w:sz w:val="32"/>
+      <w:szCs w:val="32"/>
+    </w:rPr>
+  </w:style>
+  <w:style w:type="character" w:customStyle="1" w:styleId="Char0">
+    <w:name w:val="标题 Char"/>
+    <w:basedOn w:val="a0"/>
+    <w:link w:val="a8"/>
+    <w:uiPriority w:val="10"/>
+    <w:rsid w:val="00A10598"/>
+    <w:rPr>
+      <w:rFonts w:asciiTheme="majorHAnsi" w:eastAsia="宋体" w:hAnsiTheme="majorHAnsi" w:cstheme="majorBidi"/>
+      <w:b/>
+      <w:bCs/>
+      <w:sz w:val="32"/>
+      <w:szCs w:val="32"/>
+    </w:rPr>
+  </w:style>
 </w:styles>
 </file>
 

</xml_diff>